<commit_message>
atualização do item 8.
</commit_message>
<xml_diff>
--- a/docs/Projeto_ Bares e Restaurantes.docx
+++ b/docs/Projeto_ Bares e Restaurantes.docx
@@ -151,13 +151,23 @@
           <w:szCs w:val="24"/>
         </w:rPr>
       </w:pPr>
-      <w:r>
-        <w:rPr>
-          <w:rFonts w:ascii="Times New Roman" w:eastAsia="Times New Roman" w:hAnsi="Times New Roman" w:cs="Times New Roman"/>
-          <w:sz w:val="24"/>
-          <w:szCs w:val="24"/>
-        </w:rPr>
-        <w:t>Geison Amorim Marçal</w:t>
+      <w:proofErr w:type="spellStart"/>
+      <w:r>
+        <w:rPr>
+          <w:rFonts w:ascii="Times New Roman" w:eastAsia="Times New Roman" w:hAnsi="Times New Roman" w:cs="Times New Roman"/>
+          <w:sz w:val="24"/>
+          <w:szCs w:val="24"/>
+        </w:rPr>
+        <w:t>Geison</w:t>
+      </w:r>
+      <w:proofErr w:type="spellEnd"/>
+      <w:r>
+        <w:rPr>
+          <w:rFonts w:ascii="Times New Roman" w:eastAsia="Times New Roman" w:hAnsi="Times New Roman" w:cs="Times New Roman"/>
+          <w:sz w:val="24"/>
+          <w:szCs w:val="24"/>
+        </w:rPr>
+        <w:t xml:space="preserve"> Amorim Marçal</w:t>
       </w:r>
     </w:p>
     <w:p>
@@ -195,7 +205,25 @@
           <w:sz w:val="24"/>
           <w:szCs w:val="24"/>
         </w:rPr>
-        <w:t>Mariana Paez Matheos Monteiro Chaves</w:t>
+        <w:t xml:space="preserve">Mariana Paez </w:t>
+      </w:r>
+      <w:proofErr w:type="spellStart"/>
+      <w:r>
+        <w:rPr>
+          <w:rFonts w:ascii="Times New Roman" w:eastAsia="Times New Roman" w:hAnsi="Times New Roman" w:cs="Times New Roman"/>
+          <w:sz w:val="24"/>
+          <w:szCs w:val="24"/>
+        </w:rPr>
+        <w:t>Matheos</w:t>
+      </w:r>
+      <w:proofErr w:type="spellEnd"/>
+      <w:r>
+        <w:rPr>
+          <w:rFonts w:ascii="Times New Roman" w:eastAsia="Times New Roman" w:hAnsi="Times New Roman" w:cs="Times New Roman"/>
+          <w:sz w:val="24"/>
+          <w:szCs w:val="24"/>
+        </w:rPr>
+        <w:t xml:space="preserve"> Monteiro Chaves</w:t>
       </w:r>
     </w:p>
     <w:p>
@@ -2648,7 +2676,25 @@
           <w:sz w:val="24"/>
           <w:szCs w:val="24"/>
         </w:rPr>
-        <w:t>Com o avanço da tecnologia cada vez mais acessível  e recorrente no cenário mundial, onde estudos publicados pela FGV apontam que existe, apenas no Brasil, mais de um smartphone por habitante</w:t>
+        <w:t xml:space="preserve">Com o avanço da tecnologia cada vez mais </w:t>
+      </w:r>
+      <w:proofErr w:type="gramStart"/>
+      <w:r>
+        <w:rPr>
+          <w:rFonts w:ascii="Times New Roman" w:eastAsia="Times New Roman" w:hAnsi="Times New Roman" w:cs="Times New Roman"/>
+          <w:sz w:val="24"/>
+          <w:szCs w:val="24"/>
+        </w:rPr>
+        <w:t>acessível  e</w:t>
+      </w:r>
+      <w:proofErr w:type="gramEnd"/>
+      <w:r>
+        <w:rPr>
+          <w:rFonts w:ascii="Times New Roman" w:eastAsia="Times New Roman" w:hAnsi="Times New Roman" w:cs="Times New Roman"/>
+          <w:sz w:val="24"/>
+          <w:szCs w:val="24"/>
+        </w:rPr>
+        <w:t xml:space="preserve"> recorrente no cenário mundial, onde estudos publicados pela FGV apontam que existe, apenas no Brasil, mais de um smartphone por habitante</w:t>
       </w:r>
       <w:r>
         <w:rPr>
@@ -2665,7 +2711,25 @@
           <w:sz w:val="24"/>
           <w:szCs w:val="24"/>
         </w:rPr>
-        <w:t xml:space="preserve"> (MEIRELLES, 2022). As buscas por praticidades e facilidades através da tecnologia estão cada vez mais recorrentes no nosso cotidiano, uma vez que em um passado não muito distante as tarefas e ações  que antes poderiam ser lentas e burocráticas, hoje com os avanços tecnológicos podem ser executadas muitas das vezes com apenas alguns cliques (MEIRELLES, 2022).</w:t>
+        <w:t xml:space="preserve"> (MEIRELLES, 2022). As buscas por praticidades e facilidades através da tecnologia estão cada vez mais recorrentes no nosso cotidiano, uma vez que em um passado não muito distante as tarefas e </w:t>
+      </w:r>
+      <w:proofErr w:type="gramStart"/>
+      <w:r>
+        <w:rPr>
+          <w:rFonts w:ascii="Times New Roman" w:eastAsia="Times New Roman" w:hAnsi="Times New Roman" w:cs="Times New Roman"/>
+          <w:sz w:val="24"/>
+          <w:szCs w:val="24"/>
+        </w:rPr>
+        <w:t>ações  que</w:t>
+      </w:r>
+      <w:proofErr w:type="gramEnd"/>
+      <w:r>
+        <w:rPr>
+          <w:rFonts w:ascii="Times New Roman" w:eastAsia="Times New Roman" w:hAnsi="Times New Roman" w:cs="Times New Roman"/>
+          <w:sz w:val="24"/>
+          <w:szCs w:val="24"/>
+        </w:rPr>
+        <w:t xml:space="preserve"> antes poderiam ser lentas e burocráticas, hoje com os avanços tecnológicos podem ser executadas muitas das vezes com apenas alguns cliques (MEIRELLES, 2022).</w:t>
       </w:r>
     </w:p>
     <w:p>
@@ -2685,7 +2749,43 @@
           <w:sz w:val="24"/>
           <w:szCs w:val="24"/>
         </w:rPr>
-        <w:t>Graças aos  avanços tecnológicos, muitos dos problemas que existiam no passado recente, como uso de papéis para impressão de notícias, informações, dados e dentre outras coisas, foram renovados e trocados por um sistema tecnológico prático. Onde antes informações que levariam um processo lento para serem repassadas até a conclusão de suas impressões, hoje podem ser armazenadas e aliadas com a  praticidade da tecnologia, beneficiando tanto quem irá oferecer essa praticidade tecnológica, como também seus usuários em questão.</w:t>
+        <w:t xml:space="preserve">Graças </w:t>
+      </w:r>
+      <w:proofErr w:type="gramStart"/>
+      <w:r>
+        <w:rPr>
+          <w:rFonts w:ascii="Times New Roman" w:eastAsia="Times New Roman" w:hAnsi="Times New Roman" w:cs="Times New Roman"/>
+          <w:sz w:val="24"/>
+          <w:szCs w:val="24"/>
+        </w:rPr>
+        <w:t>aos  avanços</w:t>
+      </w:r>
+      <w:proofErr w:type="gramEnd"/>
+      <w:r>
+        <w:rPr>
+          <w:rFonts w:ascii="Times New Roman" w:eastAsia="Times New Roman" w:hAnsi="Times New Roman" w:cs="Times New Roman"/>
+          <w:sz w:val="24"/>
+          <w:szCs w:val="24"/>
+        </w:rPr>
+        <w:t xml:space="preserve"> tecnológicos, muitos dos problemas que existiam no passado recente, como uso de papéis para impressão de notícias, informações, dados e dentre outras coisas, foram renovados e trocados por um sistema tecnológico prático. Onde antes informações que levariam um processo lento para serem repassadas até a conclusão de suas impressões, hoje podem ser armazenadas e aliadas com </w:t>
+      </w:r>
+      <w:proofErr w:type="gramStart"/>
+      <w:r>
+        <w:rPr>
+          <w:rFonts w:ascii="Times New Roman" w:eastAsia="Times New Roman" w:hAnsi="Times New Roman" w:cs="Times New Roman"/>
+          <w:sz w:val="24"/>
+          <w:szCs w:val="24"/>
+        </w:rPr>
+        <w:t>a  praticidade</w:t>
+      </w:r>
+      <w:proofErr w:type="gramEnd"/>
+      <w:r>
+        <w:rPr>
+          <w:rFonts w:ascii="Times New Roman" w:eastAsia="Times New Roman" w:hAnsi="Times New Roman" w:cs="Times New Roman"/>
+          <w:sz w:val="24"/>
+          <w:szCs w:val="24"/>
+        </w:rPr>
+        <w:t xml:space="preserve"> da tecnologia, beneficiando tanto quem irá oferecer essa praticidade tecnológica, como também seus usuários em questão.</w:t>
       </w:r>
     </w:p>
     <w:p>
@@ -2706,7 +2806,43 @@
           <w:sz w:val="24"/>
           <w:szCs w:val="24"/>
         </w:rPr>
-        <w:t xml:space="preserve">A tecnologia expandiu o pensamento nas mais diversas áreas de negócios. No setor de prestação de serviços, como o  ramo de bares e restaurantes, os sistemas computacionais estão sendo cada vez mais implantados. Um exemplo é a utilização de cardápio digital e autoatendimento, fornecidos por aplicações web, que proporcionam um melhor atendimento, com mais  agilidade, além de facilitarem a gestão do negócio no dia a dia. </w:t>
+        <w:t xml:space="preserve">A tecnologia expandiu o pensamento nas mais diversas áreas de negócios. No setor de prestação de serviços, como </w:t>
+      </w:r>
+      <w:proofErr w:type="gramStart"/>
+      <w:r>
+        <w:rPr>
+          <w:rFonts w:ascii="Times New Roman" w:eastAsia="Times New Roman" w:hAnsi="Times New Roman" w:cs="Times New Roman"/>
+          <w:sz w:val="24"/>
+          <w:szCs w:val="24"/>
+        </w:rPr>
+        <w:t>o  ramo</w:t>
+      </w:r>
+      <w:proofErr w:type="gramEnd"/>
+      <w:r>
+        <w:rPr>
+          <w:rFonts w:ascii="Times New Roman" w:eastAsia="Times New Roman" w:hAnsi="Times New Roman" w:cs="Times New Roman"/>
+          <w:sz w:val="24"/>
+          <w:szCs w:val="24"/>
+        </w:rPr>
+        <w:t xml:space="preserve"> de bares e restaurantes, os sistemas computacionais estão sendo cada vez mais implantados. Um exemplo é a utilização de cardápio digital e autoatendimento, fornecidos por aplicações web, que proporcionam um melhor atendimento, com </w:t>
+      </w:r>
+      <w:proofErr w:type="gramStart"/>
+      <w:r>
+        <w:rPr>
+          <w:rFonts w:ascii="Times New Roman" w:eastAsia="Times New Roman" w:hAnsi="Times New Roman" w:cs="Times New Roman"/>
+          <w:sz w:val="24"/>
+          <w:szCs w:val="24"/>
+        </w:rPr>
+        <w:t>mais  agilidade</w:t>
+      </w:r>
+      <w:proofErr w:type="gramEnd"/>
+      <w:r>
+        <w:rPr>
+          <w:rFonts w:ascii="Times New Roman" w:eastAsia="Times New Roman" w:hAnsi="Times New Roman" w:cs="Times New Roman"/>
+          <w:sz w:val="24"/>
+          <w:szCs w:val="24"/>
+        </w:rPr>
+        <w:t xml:space="preserve">, além de facilitarem a gestão do negócio no dia a dia. </w:t>
       </w:r>
     </w:p>
     <w:p>
@@ -2963,7 +3099,25 @@
           <w:sz w:val="24"/>
           <w:szCs w:val="24"/>
         </w:rPr>
-        <w:t>Segundo a Associação Brasileira de Bares e Restaurantes (Abrasel) (apud CAZADO, 2019, p. 9) no Brasil, em 2015, existiam mais de um milhão de estabelecimentos gastronômicos, com mais de 6 milhões de pessoas empregadas. Além disso, “os brasileiros realizam 70 milhões de refeições fora de casa por ano, sendo a maioria destas refeições realizadas em estabelecimentos comerciais como restaurantes e outros estabelecimentos gastronômicos”. Conforme a Associação Brasileira da Indústria de Alimentos</w:t>
+        <w:t>Segundo a Associação Brasileira de Bares e Restaurantes (</w:t>
+      </w:r>
+      <w:proofErr w:type="spellStart"/>
+      <w:r>
+        <w:rPr>
+          <w:rFonts w:ascii="Times New Roman" w:eastAsia="Times New Roman" w:hAnsi="Times New Roman" w:cs="Times New Roman"/>
+          <w:sz w:val="24"/>
+          <w:szCs w:val="24"/>
+        </w:rPr>
+        <w:t>Abrasel</w:t>
+      </w:r>
+      <w:proofErr w:type="spellEnd"/>
+      <w:r>
+        <w:rPr>
+          <w:rFonts w:ascii="Times New Roman" w:eastAsia="Times New Roman" w:hAnsi="Times New Roman" w:cs="Times New Roman"/>
+          <w:sz w:val="24"/>
+          <w:szCs w:val="24"/>
+        </w:rPr>
+        <w:t>) (apud CAZADO, 2019, p. 9) no Brasil, em 2015, existiam mais de um milhão de estabelecimentos gastronômicos, com mais de 6 milhões de pessoas empregadas. Além disso, “os brasileiros realizam 70 milhões de refeições fora de casa por ano, sendo a maioria destas refeições realizadas em estabelecimentos comerciais como restaurantes e outros estabelecimentos gastronômicos”. Conforme a Associação Brasileira da Indústria de Alimentos</w:t>
       </w:r>
       <w:r>
         <w:rPr>
@@ -2980,7 +3134,25 @@
           <w:sz w:val="24"/>
           <w:szCs w:val="24"/>
         </w:rPr>
-        <w:t xml:space="preserve">, o serviço de alimentos, incluindo bares e restaurantes,  cresceu 11% ao ano durante os anos de 2009 e 2019. </w:t>
+        <w:t xml:space="preserve">, o serviço de alimentos, incluindo bares e </w:t>
+      </w:r>
+      <w:proofErr w:type="gramStart"/>
+      <w:r>
+        <w:rPr>
+          <w:rFonts w:ascii="Times New Roman" w:eastAsia="Times New Roman" w:hAnsi="Times New Roman" w:cs="Times New Roman"/>
+          <w:sz w:val="24"/>
+          <w:szCs w:val="24"/>
+        </w:rPr>
+        <w:t>restaurantes,  cresceu</w:t>
+      </w:r>
+      <w:proofErr w:type="gramEnd"/>
+      <w:r>
+        <w:rPr>
+          <w:rFonts w:ascii="Times New Roman" w:eastAsia="Times New Roman" w:hAnsi="Times New Roman" w:cs="Times New Roman"/>
+          <w:sz w:val="24"/>
+          <w:szCs w:val="24"/>
+        </w:rPr>
+        <w:t xml:space="preserve"> 11% ao ano durante os anos de 2009 e 2019. </w:t>
       </w:r>
     </w:p>
     <w:p>
@@ -3019,7 +3191,25 @@
           <w:sz w:val="24"/>
           <w:szCs w:val="24"/>
         </w:rPr>
-        <w:t xml:space="preserve">         Portanto, acredita-se que  um sistema de cardápio digital e autoatendimento proporciona benefícios como a automatização dos processos; digitalização das informações dos produtos, o </w:t>
+        <w:t xml:space="preserve">         Portanto, acredita-se </w:t>
+      </w:r>
+      <w:proofErr w:type="gramStart"/>
+      <w:r>
+        <w:rPr>
+          <w:rFonts w:ascii="Times New Roman" w:eastAsia="Times New Roman" w:hAnsi="Times New Roman" w:cs="Times New Roman"/>
+          <w:sz w:val="24"/>
+          <w:szCs w:val="24"/>
+        </w:rPr>
+        <w:t>que  um</w:t>
+      </w:r>
+      <w:proofErr w:type="gramEnd"/>
+      <w:r>
+        <w:rPr>
+          <w:rFonts w:ascii="Times New Roman" w:eastAsia="Times New Roman" w:hAnsi="Times New Roman" w:cs="Times New Roman"/>
+          <w:sz w:val="24"/>
+          <w:szCs w:val="24"/>
+        </w:rPr>
+        <w:t xml:space="preserve"> sistema de cardápio digital e autoatendimento proporciona benefícios como a automatização dos processos; digitalização das informações dos produtos, o </w:t>
       </w:r>
       <w:r>
         <w:rPr>
@@ -3137,7 +3327,25 @@
           <w:sz w:val="24"/>
           <w:szCs w:val="24"/>
         </w:rPr>
-        <w:t xml:space="preserve">Levantamos a necessidade da criação de um sistema que atendesse às demandas de bares e restaurantes. Os membros da equipe passaram alguns dias em estabelecimentos a fim de entender, através de observações e entrevistas, quais eram os problemas enfrentados no dia a dia de um cliente, dono de um  grande restaurante em Belo Horizonte. </w:t>
+        <w:t xml:space="preserve">Levantamos a necessidade da criação de um sistema que atendesse às demandas de bares e restaurantes. Os membros da equipe passaram alguns dias em estabelecimentos a fim de entender, através de observações e entrevistas, quais eram os problemas enfrentados no dia a dia de um cliente, dono de </w:t>
+      </w:r>
+      <w:proofErr w:type="gramStart"/>
+      <w:r>
+        <w:rPr>
+          <w:rFonts w:ascii="Times New Roman" w:eastAsia="Times New Roman" w:hAnsi="Times New Roman" w:cs="Times New Roman"/>
+          <w:sz w:val="24"/>
+          <w:szCs w:val="24"/>
+        </w:rPr>
+        <w:t>um  grande</w:t>
+      </w:r>
+      <w:proofErr w:type="gramEnd"/>
+      <w:r>
+        <w:rPr>
+          <w:rFonts w:ascii="Times New Roman" w:eastAsia="Times New Roman" w:hAnsi="Times New Roman" w:cs="Times New Roman"/>
+          <w:sz w:val="24"/>
+          <w:szCs w:val="24"/>
+        </w:rPr>
+        <w:t xml:space="preserve"> restaurante em Belo Horizonte. </w:t>
       </w:r>
     </w:p>
     <w:p>
@@ -3212,7 +3420,25 @@
           <w:sz w:val="24"/>
           <w:szCs w:val="24"/>
         </w:rPr>
-        <w:t>Jubileu (Empresario/Gerente) - 54 anos - divorciado - 9 filhos. Empresário no ramo de gastronomia há mais de 27 anos.</w:t>
+        <w:t>Jubileu (</w:t>
+      </w:r>
+      <w:proofErr w:type="spellStart"/>
+      <w:r>
+        <w:rPr>
+          <w:rFonts w:ascii="Times New Roman" w:eastAsia="Times New Roman" w:hAnsi="Times New Roman" w:cs="Times New Roman"/>
+          <w:sz w:val="24"/>
+          <w:szCs w:val="24"/>
+        </w:rPr>
+        <w:t>Empresario</w:t>
+      </w:r>
+      <w:proofErr w:type="spellEnd"/>
+      <w:r>
+        <w:rPr>
+          <w:rFonts w:ascii="Times New Roman" w:eastAsia="Times New Roman" w:hAnsi="Times New Roman" w:cs="Times New Roman"/>
+          <w:sz w:val="24"/>
+          <w:szCs w:val="24"/>
+        </w:rPr>
+        <w:t>/Gerente) - 54 anos - divorciado - 9 filhos. Empresário no ramo de gastronomia há mais de 27 anos.</w:t>
       </w:r>
     </w:p>
     <w:p>
@@ -3229,13 +3455,23 @@
           <w:szCs w:val="24"/>
         </w:rPr>
       </w:pPr>
-      <w:r>
-        <w:rPr>
-          <w:rFonts w:ascii="Times New Roman" w:eastAsia="Times New Roman" w:hAnsi="Times New Roman" w:cs="Times New Roman"/>
-          <w:sz w:val="24"/>
-          <w:szCs w:val="24"/>
-        </w:rPr>
-        <w:t>Creonilde (Cliente) - 22 anos - trabalha com revenda de cosméticos e é frequentadora assídua do estabelecimento há pelo menos 3 anos.</w:t>
+      <w:proofErr w:type="spellStart"/>
+      <w:r>
+        <w:rPr>
+          <w:rFonts w:ascii="Times New Roman" w:eastAsia="Times New Roman" w:hAnsi="Times New Roman" w:cs="Times New Roman"/>
+          <w:sz w:val="24"/>
+          <w:szCs w:val="24"/>
+        </w:rPr>
+        <w:t>Creonilde</w:t>
+      </w:r>
+      <w:proofErr w:type="spellEnd"/>
+      <w:r>
+        <w:rPr>
+          <w:rFonts w:ascii="Times New Roman" w:eastAsia="Times New Roman" w:hAnsi="Times New Roman" w:cs="Times New Roman"/>
+          <w:sz w:val="24"/>
+          <w:szCs w:val="24"/>
+        </w:rPr>
+        <w:t xml:space="preserve"> (Cliente) - 22 anos - trabalha com revenda de cosméticos e é frequentadora assídua do estabelecimento há pelo menos 3 anos.</w:t>
       </w:r>
     </w:p>
     <w:p>
@@ -3252,13 +3488,23 @@
           <w:szCs w:val="24"/>
         </w:rPr>
       </w:pPr>
-      <w:r>
-        <w:rPr>
-          <w:rFonts w:ascii="Times New Roman" w:eastAsia="Times New Roman" w:hAnsi="Times New Roman" w:cs="Times New Roman"/>
-          <w:sz w:val="24"/>
-          <w:szCs w:val="24"/>
-        </w:rPr>
-        <w:t xml:space="preserve">Huliete (Chef de Cozinha) - 51 anos - divorciada (ex-esposa do Jubileu) - 6 filhos. Empresária e sócia no ramo de gastronomia há mais de 24 anos. </w:t>
+      <w:proofErr w:type="spellStart"/>
+      <w:r>
+        <w:rPr>
+          <w:rFonts w:ascii="Times New Roman" w:eastAsia="Times New Roman" w:hAnsi="Times New Roman" w:cs="Times New Roman"/>
+          <w:sz w:val="24"/>
+          <w:szCs w:val="24"/>
+        </w:rPr>
+        <w:t>Huliete</w:t>
+      </w:r>
+      <w:proofErr w:type="spellEnd"/>
+      <w:r>
+        <w:rPr>
+          <w:rFonts w:ascii="Times New Roman" w:eastAsia="Times New Roman" w:hAnsi="Times New Roman" w:cs="Times New Roman"/>
+          <w:sz w:val="24"/>
+          <w:szCs w:val="24"/>
+        </w:rPr>
+        <w:t xml:space="preserve"> (Chef de Cozinha) - 51 anos - divorciada (ex-esposa do Jubileu) - 6 filhos. Empresária e sócia no ramo de gastronomia há mais de 24 anos. </w:t>
       </w:r>
     </w:p>
     <w:p>
@@ -3275,13 +3521,41 @@
           <w:szCs w:val="24"/>
         </w:rPr>
       </w:pPr>
-      <w:r>
-        <w:rPr>
-          <w:rFonts w:ascii="Times New Roman" w:eastAsia="Times New Roman" w:hAnsi="Times New Roman" w:cs="Times New Roman"/>
-          <w:sz w:val="24"/>
-          <w:szCs w:val="24"/>
-        </w:rPr>
-        <w:t>Geriscreidon (Garçom) - 43 anos - 15 anos trabalhando no estabelecimento. Se orgulha de nunca ter recibo reclamação dos clientes pelos seus serviços e que as gorjetas ajudam ele a pagar as contas em casa.</w:t>
+      <w:proofErr w:type="spellStart"/>
+      <w:r>
+        <w:rPr>
+          <w:rFonts w:ascii="Times New Roman" w:eastAsia="Times New Roman" w:hAnsi="Times New Roman" w:cs="Times New Roman"/>
+          <w:sz w:val="24"/>
+          <w:szCs w:val="24"/>
+        </w:rPr>
+        <w:t>Geriscreidon</w:t>
+      </w:r>
+      <w:proofErr w:type="spellEnd"/>
+      <w:r>
+        <w:rPr>
+          <w:rFonts w:ascii="Times New Roman" w:eastAsia="Times New Roman" w:hAnsi="Times New Roman" w:cs="Times New Roman"/>
+          <w:sz w:val="24"/>
+          <w:szCs w:val="24"/>
+        </w:rPr>
+        <w:t xml:space="preserve"> (Garçom) - 43 anos - 15 anos trabalhando no estabelecimento. Se orgulha de nunca ter recibo reclamação dos clientes pelos seus serviços e que as gorjetas </w:t>
+      </w:r>
+      <w:proofErr w:type="gramStart"/>
+      <w:r>
+        <w:rPr>
+          <w:rFonts w:ascii="Times New Roman" w:eastAsia="Times New Roman" w:hAnsi="Times New Roman" w:cs="Times New Roman"/>
+          <w:sz w:val="24"/>
+          <w:szCs w:val="24"/>
+        </w:rPr>
+        <w:t>ajudam ele</w:t>
+      </w:r>
+      <w:proofErr w:type="gramEnd"/>
+      <w:r>
+        <w:rPr>
+          <w:rFonts w:ascii="Times New Roman" w:eastAsia="Times New Roman" w:hAnsi="Times New Roman" w:cs="Times New Roman"/>
+          <w:sz w:val="24"/>
+          <w:szCs w:val="24"/>
+        </w:rPr>
+        <w:t xml:space="preserve"> a pagar as contas em casa.</w:t>
       </w:r>
     </w:p>
     <w:p>
@@ -3726,7 +4000,25 @@
                 <w:sz w:val="24"/>
                 <w:szCs w:val="24"/>
               </w:rPr>
-              <w:t>realizar cadastro de colaboradores  em suas respectivas repartições.</w:t>
+              <w:t xml:space="preserve">realizar cadastro de </w:t>
+            </w:r>
+            <w:proofErr w:type="gramStart"/>
+            <w:r>
+              <w:rPr>
+                <w:rFonts w:ascii="Times New Roman" w:eastAsia="Times New Roman" w:hAnsi="Times New Roman" w:cs="Times New Roman"/>
+                <w:sz w:val="24"/>
+                <w:szCs w:val="24"/>
+              </w:rPr>
+              <w:t>colaboradores  em</w:t>
+            </w:r>
+            <w:proofErr w:type="gramEnd"/>
+            <w:r>
+              <w:rPr>
+                <w:rFonts w:ascii="Times New Roman" w:eastAsia="Times New Roman" w:hAnsi="Times New Roman" w:cs="Times New Roman"/>
+                <w:sz w:val="24"/>
+                <w:szCs w:val="24"/>
+              </w:rPr>
+              <w:t xml:space="preserve"> suas respectivas repartições.</w:t>
             </w:r>
           </w:p>
         </w:tc>
@@ -3963,6 +4255,7 @@
                 <w:szCs w:val="24"/>
               </w:rPr>
             </w:pPr>
+            <w:proofErr w:type="spellStart"/>
             <w:r>
               <w:rPr>
                 <w:rFonts w:ascii="Times New Roman" w:eastAsia="Times New Roman" w:hAnsi="Times New Roman" w:cs="Times New Roman"/>
@@ -3970,7 +4263,17 @@
                 <w:sz w:val="24"/>
                 <w:szCs w:val="24"/>
               </w:rPr>
-              <w:t>Creonilde (cliente)</w:t>
+              <w:t>Creonilde</w:t>
+            </w:r>
+            <w:proofErr w:type="spellEnd"/>
+            <w:r>
+              <w:rPr>
+                <w:rFonts w:ascii="Times New Roman" w:eastAsia="Times New Roman" w:hAnsi="Times New Roman" w:cs="Times New Roman"/>
+                <w:b/>
+                <w:sz w:val="24"/>
+                <w:szCs w:val="24"/>
+              </w:rPr>
+              <w:t xml:space="preserve"> (cliente)</w:t>
             </w:r>
           </w:p>
         </w:tc>
@@ -4067,6 +4370,7 @@
                 <w:szCs w:val="24"/>
               </w:rPr>
             </w:pPr>
+            <w:proofErr w:type="spellStart"/>
             <w:r>
               <w:rPr>
                 <w:rFonts w:ascii="Times New Roman" w:eastAsia="Times New Roman" w:hAnsi="Times New Roman" w:cs="Times New Roman"/>
@@ -4074,7 +4378,17 @@
                 <w:sz w:val="24"/>
                 <w:szCs w:val="24"/>
               </w:rPr>
-              <w:t>Creonilde (cliente)</w:t>
+              <w:t>Creonilde</w:t>
+            </w:r>
+            <w:proofErr w:type="spellEnd"/>
+            <w:r>
+              <w:rPr>
+                <w:rFonts w:ascii="Times New Roman" w:eastAsia="Times New Roman" w:hAnsi="Times New Roman" w:cs="Times New Roman"/>
+                <w:b/>
+                <w:sz w:val="24"/>
+                <w:szCs w:val="24"/>
+              </w:rPr>
+              <w:t xml:space="preserve"> (cliente)</w:t>
             </w:r>
           </w:p>
         </w:tc>
@@ -4178,6 +4492,7 @@
                 <w:szCs w:val="24"/>
               </w:rPr>
             </w:pPr>
+            <w:proofErr w:type="spellStart"/>
             <w:r>
               <w:rPr>
                 <w:rFonts w:ascii="Times New Roman" w:eastAsia="Times New Roman" w:hAnsi="Times New Roman" w:cs="Times New Roman"/>
@@ -4185,7 +4500,17 @@
                 <w:sz w:val="24"/>
                 <w:szCs w:val="24"/>
               </w:rPr>
-              <w:t>Creonilde (cliente)</w:t>
+              <w:t>Creonilde</w:t>
+            </w:r>
+            <w:proofErr w:type="spellEnd"/>
+            <w:r>
+              <w:rPr>
+                <w:rFonts w:ascii="Times New Roman" w:eastAsia="Times New Roman" w:hAnsi="Times New Roman" w:cs="Times New Roman"/>
+                <w:b/>
+                <w:sz w:val="24"/>
+                <w:szCs w:val="24"/>
+              </w:rPr>
+              <w:t xml:space="preserve"> (cliente)</w:t>
             </w:r>
           </w:p>
         </w:tc>
@@ -4285,6 +4610,7 @@
                 <w:szCs w:val="24"/>
               </w:rPr>
             </w:pPr>
+            <w:proofErr w:type="spellStart"/>
             <w:r>
               <w:rPr>
                 <w:rFonts w:ascii="Times New Roman" w:eastAsia="Times New Roman" w:hAnsi="Times New Roman" w:cs="Times New Roman"/>
@@ -4292,7 +4618,17 @@
                 <w:sz w:val="24"/>
                 <w:szCs w:val="24"/>
               </w:rPr>
-              <w:t>Creonilde (cliente)</w:t>
+              <w:t>Creonilde</w:t>
+            </w:r>
+            <w:proofErr w:type="spellEnd"/>
+            <w:r>
+              <w:rPr>
+                <w:rFonts w:ascii="Times New Roman" w:eastAsia="Times New Roman" w:hAnsi="Times New Roman" w:cs="Times New Roman"/>
+                <w:b/>
+                <w:sz w:val="24"/>
+                <w:szCs w:val="24"/>
+              </w:rPr>
+              <w:t xml:space="preserve"> (cliente)</w:t>
             </w:r>
           </w:p>
         </w:tc>
@@ -4396,6 +4732,7 @@
                 <w:szCs w:val="24"/>
               </w:rPr>
             </w:pPr>
+            <w:proofErr w:type="spellStart"/>
             <w:r>
               <w:rPr>
                 <w:rFonts w:ascii="Times New Roman" w:eastAsia="Times New Roman" w:hAnsi="Times New Roman" w:cs="Times New Roman"/>
@@ -4404,7 +4741,17 @@
                 <w:szCs w:val="24"/>
               </w:rPr>
               <w:lastRenderedPageBreak/>
-              <w:t>Huliete (chef de cozinha)</w:t>
+              <w:t>Huliete</w:t>
+            </w:r>
+            <w:proofErr w:type="spellEnd"/>
+            <w:r>
+              <w:rPr>
+                <w:rFonts w:ascii="Times New Roman" w:eastAsia="Times New Roman" w:hAnsi="Times New Roman" w:cs="Times New Roman"/>
+                <w:b/>
+                <w:sz w:val="24"/>
+                <w:szCs w:val="24"/>
+              </w:rPr>
+              <w:t xml:space="preserve"> (chef de cozinha)</w:t>
             </w:r>
           </w:p>
         </w:tc>
@@ -4494,6 +4841,7 @@
                 <w:szCs w:val="24"/>
               </w:rPr>
             </w:pPr>
+            <w:proofErr w:type="spellStart"/>
             <w:r>
               <w:rPr>
                 <w:rFonts w:ascii="Times New Roman" w:eastAsia="Times New Roman" w:hAnsi="Times New Roman" w:cs="Times New Roman"/>
@@ -4501,7 +4849,17 @@
                 <w:sz w:val="24"/>
                 <w:szCs w:val="24"/>
               </w:rPr>
-              <w:t>Huliete (chef de cozinha)</w:t>
+              <w:t>Huliete</w:t>
+            </w:r>
+            <w:proofErr w:type="spellEnd"/>
+            <w:r>
+              <w:rPr>
+                <w:rFonts w:ascii="Times New Roman" w:eastAsia="Times New Roman" w:hAnsi="Times New Roman" w:cs="Times New Roman"/>
+                <w:b/>
+                <w:sz w:val="24"/>
+                <w:szCs w:val="24"/>
+              </w:rPr>
+              <w:t xml:space="preserve"> (chef de cozinha)</w:t>
             </w:r>
           </w:p>
         </w:tc>
@@ -4598,6 +4956,7 @@
                 <w:szCs w:val="24"/>
               </w:rPr>
             </w:pPr>
+            <w:proofErr w:type="spellStart"/>
             <w:r>
               <w:rPr>
                 <w:rFonts w:ascii="Times New Roman" w:eastAsia="Times New Roman" w:hAnsi="Times New Roman" w:cs="Times New Roman"/>
@@ -4605,7 +4964,17 @@
                 <w:sz w:val="24"/>
                 <w:szCs w:val="24"/>
               </w:rPr>
-              <w:t>Geriscreidon (garçom)</w:t>
+              <w:t>Geriscreidon</w:t>
+            </w:r>
+            <w:proofErr w:type="spellEnd"/>
+            <w:r>
+              <w:rPr>
+                <w:rFonts w:ascii="Times New Roman" w:eastAsia="Times New Roman" w:hAnsi="Times New Roman" w:cs="Times New Roman"/>
+                <w:b/>
+                <w:sz w:val="24"/>
+                <w:szCs w:val="24"/>
+              </w:rPr>
+              <w:t xml:space="preserve"> (garçom)</w:t>
             </w:r>
           </w:p>
         </w:tc>
@@ -4695,6 +5064,7 @@
                 <w:szCs w:val="24"/>
               </w:rPr>
             </w:pPr>
+            <w:proofErr w:type="spellStart"/>
             <w:r>
               <w:rPr>
                 <w:rFonts w:ascii="Times New Roman" w:eastAsia="Times New Roman" w:hAnsi="Times New Roman" w:cs="Times New Roman"/>
@@ -4702,7 +5072,17 @@
                 <w:sz w:val="24"/>
                 <w:szCs w:val="24"/>
               </w:rPr>
-              <w:t>Geriscreidon (garçom)</w:t>
+              <w:t>Geriscreidon</w:t>
+            </w:r>
+            <w:proofErr w:type="spellEnd"/>
+            <w:r>
+              <w:rPr>
+                <w:rFonts w:ascii="Times New Roman" w:eastAsia="Times New Roman" w:hAnsi="Times New Roman" w:cs="Times New Roman"/>
+                <w:b/>
+                <w:sz w:val="24"/>
+                <w:szCs w:val="24"/>
+              </w:rPr>
+              <w:t xml:space="preserve"> (garçom)</w:t>
             </w:r>
           </w:p>
         </w:tc>
@@ -5615,7 +5995,25 @@
                 <w:sz w:val="24"/>
                 <w:szCs w:val="24"/>
               </w:rPr>
-              <w:t>O sistema deve permitir cadastrar, alterar e excluir  produtos.</w:t>
+              <w:t xml:space="preserve">O sistema deve permitir cadastrar, alterar e </w:t>
+            </w:r>
+            <w:proofErr w:type="gramStart"/>
+            <w:r>
+              <w:rPr>
+                <w:rFonts w:ascii="Times New Roman" w:eastAsia="Times New Roman" w:hAnsi="Times New Roman" w:cs="Times New Roman"/>
+                <w:sz w:val="24"/>
+                <w:szCs w:val="24"/>
+              </w:rPr>
+              <w:t>excluir  produtos</w:t>
+            </w:r>
+            <w:proofErr w:type="gramEnd"/>
+            <w:r>
+              <w:rPr>
+                <w:rFonts w:ascii="Times New Roman" w:eastAsia="Times New Roman" w:hAnsi="Times New Roman" w:cs="Times New Roman"/>
+                <w:sz w:val="24"/>
+                <w:szCs w:val="24"/>
+              </w:rPr>
+              <w:t>.</w:t>
             </w:r>
           </w:p>
         </w:tc>
@@ -6059,7 +6457,25 @@
                 <w:sz w:val="24"/>
                 <w:szCs w:val="24"/>
               </w:rPr>
-              <w:t>O sistema deve permitir realizar cadastro  de colaborador e  permitir categorizar os seus respectivos sistemas.</w:t>
+              <w:t xml:space="preserve">O sistema deve permitir realizar </w:t>
+            </w:r>
+            <w:proofErr w:type="gramStart"/>
+            <w:r>
+              <w:rPr>
+                <w:rFonts w:ascii="Times New Roman" w:eastAsia="Times New Roman" w:hAnsi="Times New Roman" w:cs="Times New Roman"/>
+                <w:sz w:val="24"/>
+                <w:szCs w:val="24"/>
+              </w:rPr>
+              <w:t>cadastro  de</w:t>
+            </w:r>
+            <w:proofErr w:type="gramEnd"/>
+            <w:r>
+              <w:rPr>
+                <w:rFonts w:ascii="Times New Roman" w:eastAsia="Times New Roman" w:hAnsi="Times New Roman" w:cs="Times New Roman"/>
+                <w:sz w:val="24"/>
+                <w:szCs w:val="24"/>
+              </w:rPr>
+              <w:t xml:space="preserve"> colaborador e  permitir categorizar os seus respectivos sistemas.</w:t>
             </w:r>
           </w:p>
         </w:tc>
@@ -6134,15 +6550,7 @@
                 <w:sz w:val="24"/>
                 <w:szCs w:val="24"/>
               </w:rPr>
-              <w:t>RF-</w:t>
-            </w:r>
-            <w:r>
-              <w:rPr>
-                <w:rFonts w:ascii="Times New Roman" w:eastAsia="Times New Roman" w:hAnsi="Times New Roman" w:cs="Times New Roman"/>
-                <w:sz w:val="24"/>
-                <w:szCs w:val="24"/>
-              </w:rPr>
-              <w:t>11</w:t>
+              <w:t>RF-11</w:t>
             </w:r>
           </w:p>
         </w:tc>
@@ -6178,15 +6586,7 @@
                 <w:sz w:val="24"/>
                 <w:szCs w:val="24"/>
               </w:rPr>
-              <w:t xml:space="preserve">O sistema deve permitir </w:t>
-            </w:r>
-            <w:r>
-              <w:rPr>
-                <w:rFonts w:ascii="Times New Roman" w:eastAsia="Times New Roman" w:hAnsi="Times New Roman" w:cs="Times New Roman"/>
-                <w:sz w:val="24"/>
-                <w:szCs w:val="24"/>
-              </w:rPr>
-              <w:t>a visualização dos status dos pedidos, apresentando a mesa, o nome do pedido, o horário e seu status.</w:t>
+              <w:t>O sistema deve permitir a visualização dos status dos pedidos, apresentando a mesa, o nome do pedido, o horário e seu status.</w:t>
             </w:r>
           </w:p>
         </w:tc>
@@ -7167,7 +7567,7 @@
                 <w:sz w:val="24"/>
                 <w:szCs w:val="24"/>
               </w:rPr>
-              <w:t>O sistema deve validar a forma  de pagamento.</w:t>
+              <w:t>O sistema deve validar a forma de pagamento.</w:t>
             </w:r>
           </w:p>
         </w:tc>
@@ -7612,7 +8012,25 @@
                 <w:sz w:val="24"/>
                 <w:szCs w:val="24"/>
               </w:rPr>
-              <w:t>O sistema deve identificar o número da mesa ao ler QR code.</w:t>
+              <w:t xml:space="preserve">O sistema deve identificar o número da mesa ao ler QR </w:t>
+            </w:r>
+            <w:proofErr w:type="spellStart"/>
+            <w:r>
+              <w:rPr>
+                <w:rFonts w:ascii="Times New Roman" w:eastAsia="Times New Roman" w:hAnsi="Times New Roman" w:cs="Times New Roman"/>
+                <w:sz w:val="24"/>
+                <w:szCs w:val="24"/>
+              </w:rPr>
+              <w:t>code</w:t>
+            </w:r>
+            <w:proofErr w:type="spellEnd"/>
+            <w:r>
+              <w:rPr>
+                <w:rFonts w:ascii="Times New Roman" w:eastAsia="Times New Roman" w:hAnsi="Times New Roman" w:cs="Times New Roman"/>
+                <w:sz w:val="24"/>
+                <w:szCs w:val="24"/>
+              </w:rPr>
+              <w:t>.</w:t>
             </w:r>
           </w:p>
         </w:tc>
@@ -8332,7 +8750,79 @@
           <w:sz w:val="24"/>
           <w:szCs w:val="24"/>
         </w:rPr>
-        <w:t>A metodologia define as ferramentas utilizadas pela equipe. Inicialmente criamos projetos utilizando as seguintes ferramentas: Trello e Teams para gerenciamento do projeto; Github para servir de repositório do código fonte; Google Docs para edição do relatório de forma paralela e integrada com a equipe; MarvelApp para desenvolvimento do projeto de interfaces.</w:t>
+        <w:t xml:space="preserve">A metodologia define as ferramentas utilizadas pela equipe. Inicialmente criamos projetos utilizando as seguintes ferramentas: </w:t>
+      </w:r>
+      <w:proofErr w:type="spellStart"/>
+      <w:r>
+        <w:rPr>
+          <w:rFonts w:ascii="Times New Roman" w:eastAsia="Times New Roman" w:hAnsi="Times New Roman" w:cs="Times New Roman"/>
+          <w:sz w:val="24"/>
+          <w:szCs w:val="24"/>
+        </w:rPr>
+        <w:t>Trello</w:t>
+      </w:r>
+      <w:proofErr w:type="spellEnd"/>
+      <w:r>
+        <w:rPr>
+          <w:rFonts w:ascii="Times New Roman" w:eastAsia="Times New Roman" w:hAnsi="Times New Roman" w:cs="Times New Roman"/>
+          <w:sz w:val="24"/>
+          <w:szCs w:val="24"/>
+        </w:rPr>
+        <w:t xml:space="preserve"> e Teams para gerenciamento do projeto; </w:t>
+      </w:r>
+      <w:proofErr w:type="spellStart"/>
+      <w:r>
+        <w:rPr>
+          <w:rFonts w:ascii="Times New Roman" w:eastAsia="Times New Roman" w:hAnsi="Times New Roman" w:cs="Times New Roman"/>
+          <w:sz w:val="24"/>
+          <w:szCs w:val="24"/>
+        </w:rPr>
+        <w:t>Github</w:t>
+      </w:r>
+      <w:proofErr w:type="spellEnd"/>
+      <w:r>
+        <w:rPr>
+          <w:rFonts w:ascii="Times New Roman" w:eastAsia="Times New Roman" w:hAnsi="Times New Roman" w:cs="Times New Roman"/>
+          <w:sz w:val="24"/>
+          <w:szCs w:val="24"/>
+        </w:rPr>
+        <w:t xml:space="preserve"> para servir de repositório do código fonte; Google </w:t>
+      </w:r>
+      <w:proofErr w:type="spellStart"/>
+      <w:r>
+        <w:rPr>
+          <w:rFonts w:ascii="Times New Roman" w:eastAsia="Times New Roman" w:hAnsi="Times New Roman" w:cs="Times New Roman"/>
+          <w:sz w:val="24"/>
+          <w:szCs w:val="24"/>
+        </w:rPr>
+        <w:t>Docs</w:t>
+      </w:r>
+      <w:proofErr w:type="spellEnd"/>
+      <w:r>
+        <w:rPr>
+          <w:rFonts w:ascii="Times New Roman" w:eastAsia="Times New Roman" w:hAnsi="Times New Roman" w:cs="Times New Roman"/>
+          <w:sz w:val="24"/>
+          <w:szCs w:val="24"/>
+        </w:rPr>
+        <w:t xml:space="preserve"> para edição do relatório de forma paralela e integrada com a equipe; </w:t>
+      </w:r>
+      <w:proofErr w:type="spellStart"/>
+      <w:r>
+        <w:rPr>
+          <w:rFonts w:ascii="Times New Roman" w:eastAsia="Times New Roman" w:hAnsi="Times New Roman" w:cs="Times New Roman"/>
+          <w:sz w:val="24"/>
+          <w:szCs w:val="24"/>
+        </w:rPr>
+        <w:t>MarvelApp</w:t>
+      </w:r>
+      <w:proofErr w:type="spellEnd"/>
+      <w:r>
+        <w:rPr>
+          <w:rFonts w:ascii="Times New Roman" w:eastAsia="Times New Roman" w:hAnsi="Times New Roman" w:cs="Times New Roman"/>
+          <w:sz w:val="24"/>
+          <w:szCs w:val="24"/>
+        </w:rPr>
+        <w:t xml:space="preserve"> para desenvolvimento do projeto de interfaces.</w:t>
       </w:r>
     </w:p>
     <w:p>
@@ -8396,7 +8886,25 @@
           <w:sz w:val="24"/>
           <w:szCs w:val="24"/>
         </w:rPr>
-        <w:t>Cada usuário terá suas telas com as funcionalidades que lhes foram atribuídas, portanto, desenvolvemos o projeto das telas como, por exemplo: de login; cadastro/edição dos ítens do cardápio; acompanhamento dos status dos pedidos; visualização do consumo por mesa, dentre outras.</w:t>
+        <w:t xml:space="preserve">Cada usuário terá suas telas com as funcionalidades que lhes foram atribuídas, portanto, desenvolvemos o projeto das telas como, por exemplo: de login; cadastro/edição dos </w:t>
+      </w:r>
+      <w:proofErr w:type="spellStart"/>
+      <w:r>
+        <w:rPr>
+          <w:rFonts w:ascii="Times New Roman" w:eastAsia="Times New Roman" w:hAnsi="Times New Roman" w:cs="Times New Roman"/>
+          <w:sz w:val="24"/>
+          <w:szCs w:val="24"/>
+        </w:rPr>
+        <w:t>ítens</w:t>
+      </w:r>
+      <w:proofErr w:type="spellEnd"/>
+      <w:r>
+        <w:rPr>
+          <w:rFonts w:ascii="Times New Roman" w:eastAsia="Times New Roman" w:hAnsi="Times New Roman" w:cs="Times New Roman"/>
+          <w:sz w:val="24"/>
+          <w:szCs w:val="24"/>
+        </w:rPr>
+        <w:t xml:space="preserve"> do cardápio; acompanhamento dos status dos pedidos; visualização do consumo por mesa, dentre outras.</w:t>
       </w:r>
     </w:p>
     <w:p>
@@ -8416,7 +8924,43 @@
           <w:sz w:val="24"/>
           <w:szCs w:val="24"/>
         </w:rPr>
-        <w:t>As entregas serão separadas em sprint de 1 semana, em relação a cada requisitos funcional explicado na documentação, toda a estrutura estará no servidor da AWS (Amazon Web Services) em questão de segurança dos dados.</w:t>
+        <w:t xml:space="preserve">As entregas serão separadas em sprint de 1 semana, em relação a cada </w:t>
+      </w:r>
+      <w:proofErr w:type="gramStart"/>
+      <w:r>
+        <w:rPr>
+          <w:rFonts w:ascii="Times New Roman" w:eastAsia="Times New Roman" w:hAnsi="Times New Roman" w:cs="Times New Roman"/>
+          <w:sz w:val="24"/>
+          <w:szCs w:val="24"/>
+        </w:rPr>
+        <w:t>requisitos funcional</w:t>
+      </w:r>
+      <w:proofErr w:type="gramEnd"/>
+      <w:r>
+        <w:rPr>
+          <w:rFonts w:ascii="Times New Roman" w:eastAsia="Times New Roman" w:hAnsi="Times New Roman" w:cs="Times New Roman"/>
+          <w:sz w:val="24"/>
+          <w:szCs w:val="24"/>
+        </w:rPr>
+        <w:t xml:space="preserve"> explicado na documentação, toda a estrutura estará no servidor da AWS (</w:t>
+      </w:r>
+      <w:proofErr w:type="spellStart"/>
+      <w:r>
+        <w:rPr>
+          <w:rFonts w:ascii="Times New Roman" w:eastAsia="Times New Roman" w:hAnsi="Times New Roman" w:cs="Times New Roman"/>
+          <w:sz w:val="24"/>
+          <w:szCs w:val="24"/>
+        </w:rPr>
+        <w:t>Amazon</w:t>
+      </w:r>
+      <w:proofErr w:type="spellEnd"/>
+      <w:r>
+        <w:rPr>
+          <w:rFonts w:ascii="Times New Roman" w:eastAsia="Times New Roman" w:hAnsi="Times New Roman" w:cs="Times New Roman"/>
+          <w:sz w:val="24"/>
+          <w:szCs w:val="24"/>
+        </w:rPr>
+        <w:t xml:space="preserve"> Web Services) em questão de segurança dos dados.</w:t>
       </w:r>
     </w:p>
     <w:p>
@@ -8717,6 +9261,7 @@
                 <w:szCs w:val="24"/>
               </w:rPr>
             </w:pPr>
+            <w:proofErr w:type="spellStart"/>
             <w:r>
               <w:rPr>
                 <w:rFonts w:ascii="Times New Roman" w:eastAsia="Times New Roman" w:hAnsi="Times New Roman" w:cs="Times New Roman"/>
@@ -8725,6 +9270,7 @@
               </w:rPr>
               <w:t>Github</w:t>
             </w:r>
+            <w:proofErr w:type="spellEnd"/>
           </w:p>
         </w:tc>
         <w:tc>
@@ -8855,8 +9401,18 @@
                 <w:sz w:val="24"/>
                 <w:szCs w:val="24"/>
               </w:rPr>
-              <w:t>Google Docs</w:t>
-            </w:r>
+              <w:t xml:space="preserve">Google </w:t>
+            </w:r>
+            <w:proofErr w:type="spellStart"/>
+            <w:r>
+              <w:rPr>
+                <w:rFonts w:ascii="Times New Roman" w:eastAsia="Times New Roman" w:hAnsi="Times New Roman" w:cs="Times New Roman"/>
+                <w:sz w:val="24"/>
+                <w:szCs w:val="24"/>
+              </w:rPr>
+              <w:t>Docs</w:t>
+            </w:r>
+            <w:proofErr w:type="spellEnd"/>
           </w:p>
           <w:p>
             <w:pPr>
@@ -8966,8 +9522,18 @@
                 <w:sz w:val="24"/>
                 <w:szCs w:val="24"/>
               </w:rPr>
-              <w:t>Projeto de interface e wireframes</w:t>
-            </w:r>
+              <w:t xml:space="preserve">Projeto de interface e </w:t>
+            </w:r>
+            <w:proofErr w:type="spellStart"/>
+            <w:r>
+              <w:rPr>
+                <w:rFonts w:ascii="Times New Roman" w:eastAsia="Times New Roman" w:hAnsi="Times New Roman" w:cs="Times New Roman"/>
+                <w:sz w:val="24"/>
+                <w:szCs w:val="24"/>
+              </w:rPr>
+              <w:t>wireframes</w:t>
+            </w:r>
+            <w:proofErr w:type="spellEnd"/>
           </w:p>
         </w:tc>
         <w:tc>
@@ -8999,6 +9565,7 @@
                 <w:szCs w:val="24"/>
               </w:rPr>
             </w:pPr>
+            <w:proofErr w:type="spellStart"/>
             <w:r>
               <w:rPr>
                 <w:rFonts w:ascii="Times New Roman" w:eastAsia="Times New Roman" w:hAnsi="Times New Roman" w:cs="Times New Roman"/>
@@ -9007,6 +9574,7 @@
               </w:rPr>
               <w:t>MarvelApp</w:t>
             </w:r>
+            <w:proofErr w:type="spellEnd"/>
           </w:p>
         </w:tc>
         <w:tc>
@@ -9133,13 +9701,23 @@
                 <w:szCs w:val="24"/>
               </w:rPr>
             </w:pPr>
-            <w:r>
-              <w:rPr>
-                <w:rFonts w:ascii="Times New Roman" w:eastAsia="Times New Roman" w:hAnsi="Times New Roman" w:cs="Times New Roman"/>
-                <w:sz w:val="24"/>
-                <w:szCs w:val="24"/>
-              </w:rPr>
-              <w:t>Trello e Teams</w:t>
+            <w:proofErr w:type="spellStart"/>
+            <w:r>
+              <w:rPr>
+                <w:rFonts w:ascii="Times New Roman" w:eastAsia="Times New Roman" w:hAnsi="Times New Roman" w:cs="Times New Roman"/>
+                <w:sz w:val="24"/>
+                <w:szCs w:val="24"/>
+              </w:rPr>
+              <w:t>Trello</w:t>
+            </w:r>
+            <w:proofErr w:type="spellEnd"/>
+            <w:r>
+              <w:rPr>
+                <w:rFonts w:ascii="Times New Roman" w:eastAsia="Times New Roman" w:hAnsi="Times New Roman" w:cs="Times New Roman"/>
+                <w:sz w:val="24"/>
+                <w:szCs w:val="24"/>
+              </w:rPr>
+              <w:t xml:space="preserve"> e Teams</w:t>
             </w:r>
           </w:p>
         </w:tc>
@@ -9275,7 +9853,25 @@
           <w:sz w:val="24"/>
           <w:szCs w:val="24"/>
         </w:rPr>
-        <w:t>Scrum Master: Geison Amorim Marçal</w:t>
+        <w:t xml:space="preserve">Scrum Master: </w:t>
+      </w:r>
+      <w:proofErr w:type="spellStart"/>
+      <w:r>
+        <w:rPr>
+          <w:rFonts w:ascii="Times New Roman" w:eastAsia="Times New Roman" w:hAnsi="Times New Roman" w:cs="Times New Roman"/>
+          <w:sz w:val="24"/>
+          <w:szCs w:val="24"/>
+        </w:rPr>
+        <w:t>Geison</w:t>
+      </w:r>
+      <w:proofErr w:type="spellEnd"/>
+      <w:r>
+        <w:rPr>
+          <w:rFonts w:ascii="Times New Roman" w:eastAsia="Times New Roman" w:hAnsi="Times New Roman" w:cs="Times New Roman"/>
+          <w:sz w:val="24"/>
+          <w:szCs w:val="24"/>
+        </w:rPr>
+        <w:t xml:space="preserve"> Amorim Marçal</w:t>
       </w:r>
     </w:p>
     <w:p>
@@ -9292,13 +9888,41 @@
           <w:szCs w:val="24"/>
         </w:rPr>
       </w:pPr>
-      <w:r>
-        <w:rPr>
-          <w:rFonts w:ascii="Times New Roman" w:eastAsia="Times New Roman" w:hAnsi="Times New Roman" w:cs="Times New Roman"/>
-          <w:sz w:val="24"/>
-          <w:szCs w:val="24"/>
-        </w:rPr>
-        <w:t>Product Owner: Elísia Resende Valim Ferrari</w:t>
+      <w:proofErr w:type="spellStart"/>
+      <w:r>
+        <w:rPr>
+          <w:rFonts w:ascii="Times New Roman" w:eastAsia="Times New Roman" w:hAnsi="Times New Roman" w:cs="Times New Roman"/>
+          <w:sz w:val="24"/>
+          <w:szCs w:val="24"/>
+        </w:rPr>
+        <w:t>Product</w:t>
+      </w:r>
+      <w:proofErr w:type="spellEnd"/>
+      <w:r>
+        <w:rPr>
+          <w:rFonts w:ascii="Times New Roman" w:eastAsia="Times New Roman" w:hAnsi="Times New Roman" w:cs="Times New Roman"/>
+          <w:sz w:val="24"/>
+          <w:szCs w:val="24"/>
+        </w:rPr>
+        <w:t xml:space="preserve"> </w:t>
+      </w:r>
+      <w:proofErr w:type="spellStart"/>
+      <w:r>
+        <w:rPr>
+          <w:rFonts w:ascii="Times New Roman" w:eastAsia="Times New Roman" w:hAnsi="Times New Roman" w:cs="Times New Roman"/>
+          <w:sz w:val="24"/>
+          <w:szCs w:val="24"/>
+        </w:rPr>
+        <w:t>Owner</w:t>
+      </w:r>
+      <w:proofErr w:type="spellEnd"/>
+      <w:r>
+        <w:rPr>
+          <w:rFonts w:ascii="Times New Roman" w:eastAsia="Times New Roman" w:hAnsi="Times New Roman" w:cs="Times New Roman"/>
+          <w:sz w:val="24"/>
+          <w:szCs w:val="24"/>
+        </w:rPr>
+        <w:t>: Elísia Resende Valim Ferrari</w:t>
       </w:r>
     </w:p>
     <w:p>
@@ -9359,13 +9983,23 @@
           <w:szCs w:val="24"/>
         </w:rPr>
       </w:pPr>
-      <w:r>
-        <w:rPr>
-          <w:rFonts w:ascii="Times New Roman" w:eastAsia="Times New Roman" w:hAnsi="Times New Roman" w:cs="Times New Roman"/>
-          <w:sz w:val="24"/>
-          <w:szCs w:val="24"/>
-        </w:rPr>
-        <w:t>Geison Amorim Marçal</w:t>
+      <w:proofErr w:type="spellStart"/>
+      <w:r>
+        <w:rPr>
+          <w:rFonts w:ascii="Times New Roman" w:eastAsia="Times New Roman" w:hAnsi="Times New Roman" w:cs="Times New Roman"/>
+          <w:sz w:val="24"/>
+          <w:szCs w:val="24"/>
+        </w:rPr>
+        <w:t>Geison</w:t>
+      </w:r>
+      <w:proofErr w:type="spellEnd"/>
+      <w:r>
+        <w:rPr>
+          <w:rFonts w:ascii="Times New Roman" w:eastAsia="Times New Roman" w:hAnsi="Times New Roman" w:cs="Times New Roman"/>
+          <w:sz w:val="24"/>
+          <w:szCs w:val="24"/>
+        </w:rPr>
+        <w:t xml:space="preserve"> Amorim Marçal</w:t>
       </w:r>
     </w:p>
     <w:p>
@@ -9431,7 +10065,25 @@
           <w:sz w:val="24"/>
           <w:szCs w:val="24"/>
         </w:rPr>
-        <w:t>Mariana Paez Matheos Monteiro Chaves</w:t>
+        <w:t xml:space="preserve">Mariana Paez </w:t>
+      </w:r>
+      <w:proofErr w:type="spellStart"/>
+      <w:r>
+        <w:rPr>
+          <w:rFonts w:ascii="Times New Roman" w:eastAsia="Times New Roman" w:hAnsi="Times New Roman" w:cs="Times New Roman"/>
+          <w:sz w:val="24"/>
+          <w:szCs w:val="24"/>
+        </w:rPr>
+        <w:t>Matheos</w:t>
+      </w:r>
+      <w:proofErr w:type="spellEnd"/>
+      <w:r>
+        <w:rPr>
+          <w:rFonts w:ascii="Times New Roman" w:eastAsia="Times New Roman" w:hAnsi="Times New Roman" w:cs="Times New Roman"/>
+          <w:sz w:val="24"/>
+          <w:szCs w:val="24"/>
+        </w:rPr>
+        <w:t xml:space="preserve"> Monteiro Chaves</w:t>
       </w:r>
     </w:p>
     <w:p>
@@ -9491,13 +10143,23 @@
           <w:szCs w:val="24"/>
         </w:rPr>
       </w:pPr>
-      <w:r>
-        <w:rPr>
-          <w:rFonts w:ascii="Times New Roman" w:eastAsia="Times New Roman" w:hAnsi="Times New Roman" w:cs="Times New Roman"/>
-          <w:sz w:val="24"/>
-          <w:szCs w:val="24"/>
-        </w:rPr>
-        <w:t>Geison Amorim Marçal</w:t>
+      <w:proofErr w:type="spellStart"/>
+      <w:r>
+        <w:rPr>
+          <w:rFonts w:ascii="Times New Roman" w:eastAsia="Times New Roman" w:hAnsi="Times New Roman" w:cs="Times New Roman"/>
+          <w:sz w:val="24"/>
+          <w:szCs w:val="24"/>
+        </w:rPr>
+        <w:t>Geison</w:t>
+      </w:r>
+      <w:proofErr w:type="spellEnd"/>
+      <w:r>
+        <w:rPr>
+          <w:rFonts w:ascii="Times New Roman" w:eastAsia="Times New Roman" w:hAnsi="Times New Roman" w:cs="Times New Roman"/>
+          <w:sz w:val="24"/>
+          <w:szCs w:val="24"/>
+        </w:rPr>
+        <w:t xml:space="preserve"> Amorim Marçal</w:t>
       </w:r>
     </w:p>
     <w:p>
@@ -9517,7 +10179,25 @@
           <w:szCs w:val="24"/>
         </w:rPr>
         <w:tab/>
-        <w:t>Para a organização da equipe e a distribuição de tarefas foi escolhido o Trello, que se encontra estruturado da seguinte maneira:</w:t>
+        <w:t xml:space="preserve">Para a organização da equipe e a distribuição de tarefas foi escolhido o </w:t>
+      </w:r>
+      <w:proofErr w:type="spellStart"/>
+      <w:r>
+        <w:rPr>
+          <w:rFonts w:ascii="Times New Roman" w:eastAsia="Times New Roman" w:hAnsi="Times New Roman" w:cs="Times New Roman"/>
+          <w:sz w:val="24"/>
+          <w:szCs w:val="24"/>
+        </w:rPr>
+        <w:t>Trello</w:t>
+      </w:r>
+      <w:proofErr w:type="spellEnd"/>
+      <w:r>
+        <w:rPr>
+          <w:rFonts w:ascii="Times New Roman" w:eastAsia="Times New Roman" w:hAnsi="Times New Roman" w:cs="Times New Roman"/>
+          <w:sz w:val="24"/>
+          <w:szCs w:val="24"/>
+        </w:rPr>
+        <w:t>, que se encontra estruturado da seguinte maneira:</w:t>
       </w:r>
     </w:p>
     <w:p>
@@ -9670,7 +10350,21 @@
         <w:rPr>
           <w:rFonts w:ascii="Times New Roman" w:eastAsia="Times New Roman" w:hAnsi="Times New Roman" w:cs="Times New Roman"/>
         </w:rPr>
-        <w:t xml:space="preserve">Figura 1 - Trello usado pelo grupo disponível em: </w:t>
+        <w:t xml:space="preserve">Figura 1 - </w:t>
+      </w:r>
+      <w:proofErr w:type="spellStart"/>
+      <w:r>
+        <w:rPr>
+          <w:rFonts w:ascii="Times New Roman" w:eastAsia="Times New Roman" w:hAnsi="Times New Roman" w:cs="Times New Roman"/>
+        </w:rPr>
+        <w:t>Trello</w:t>
+      </w:r>
+      <w:proofErr w:type="spellEnd"/>
+      <w:r>
+        <w:rPr>
+          <w:rFonts w:ascii="Times New Roman" w:eastAsia="Times New Roman" w:hAnsi="Times New Roman" w:cs="Times New Roman"/>
+        </w:rPr>
+        <w:t xml:space="preserve"> usado pelo grupo disponível em: </w:t>
       </w:r>
       <w:hyperlink r:id="rId14">
         <w:r>
@@ -9789,7 +10483,61 @@
           <w:sz w:val="24"/>
           <w:szCs w:val="24"/>
         </w:rPr>
-        <w:t xml:space="preserve">O diagrama apresentado na Figura 2 mostra o fluxo de interação do usuário (gerente) pelas telas do sistema. A interação com o sistema se dá a partir do menu principal e secundário.  Cada uma das telas deste fluxo é detalhada na seção de Wireframes que se segue. Para visualizar o wireframe interativo, acesse o ambiente MarvelApp do projeto disponível no capítulo 3.1 deste documento. </w:t>
+        <w:t xml:space="preserve">O diagrama apresentado na Figura 2 mostra o fluxo de interação do usuário (gerente) pelas telas do sistema. A interação com o sistema se dá a partir do menu principal e secundário.  Cada uma das telas deste fluxo é detalhada na seção de </w:t>
+      </w:r>
+      <w:proofErr w:type="spellStart"/>
+      <w:r>
+        <w:rPr>
+          <w:rFonts w:ascii="Times New Roman" w:eastAsia="Times New Roman" w:hAnsi="Times New Roman" w:cs="Times New Roman"/>
+          <w:sz w:val="24"/>
+          <w:szCs w:val="24"/>
+        </w:rPr>
+        <w:t>Wireframes</w:t>
+      </w:r>
+      <w:proofErr w:type="spellEnd"/>
+      <w:r>
+        <w:rPr>
+          <w:rFonts w:ascii="Times New Roman" w:eastAsia="Times New Roman" w:hAnsi="Times New Roman" w:cs="Times New Roman"/>
+          <w:sz w:val="24"/>
+          <w:szCs w:val="24"/>
+        </w:rPr>
+        <w:t xml:space="preserve"> que se segue. Para visualizar o </w:t>
+      </w:r>
+      <w:proofErr w:type="spellStart"/>
+      <w:r>
+        <w:rPr>
+          <w:rFonts w:ascii="Times New Roman" w:eastAsia="Times New Roman" w:hAnsi="Times New Roman" w:cs="Times New Roman"/>
+          <w:sz w:val="24"/>
+          <w:szCs w:val="24"/>
+        </w:rPr>
+        <w:t>wireframe</w:t>
+      </w:r>
+      <w:proofErr w:type="spellEnd"/>
+      <w:r>
+        <w:rPr>
+          <w:rFonts w:ascii="Times New Roman" w:eastAsia="Times New Roman" w:hAnsi="Times New Roman" w:cs="Times New Roman"/>
+          <w:sz w:val="24"/>
+          <w:szCs w:val="24"/>
+        </w:rPr>
+        <w:t xml:space="preserve"> interativo, acesse o ambiente </w:t>
+      </w:r>
+      <w:proofErr w:type="spellStart"/>
+      <w:r>
+        <w:rPr>
+          <w:rFonts w:ascii="Times New Roman" w:eastAsia="Times New Roman" w:hAnsi="Times New Roman" w:cs="Times New Roman"/>
+          <w:sz w:val="24"/>
+          <w:szCs w:val="24"/>
+        </w:rPr>
+        <w:t>MarvelApp</w:t>
+      </w:r>
+      <w:proofErr w:type="spellEnd"/>
+      <w:r>
+        <w:rPr>
+          <w:rFonts w:ascii="Times New Roman" w:eastAsia="Times New Roman" w:hAnsi="Times New Roman" w:cs="Times New Roman"/>
+          <w:sz w:val="24"/>
+          <w:szCs w:val="24"/>
+        </w:rPr>
+        <w:t xml:space="preserve"> do projeto disponível no capítulo 3.1 deste documento. </w:t>
       </w:r>
       <w:r>
         <w:rPr>
@@ -10185,8 +10933,13 @@
       <w:bookmarkStart w:id="27" w:name="_1inqvy5niebv" w:colFirst="0" w:colLast="0"/>
       <w:bookmarkEnd w:id="27"/>
       <w:r>
-        <w:t>4.2 - Wireframes</w:t>
-      </w:r>
+        <w:t xml:space="preserve">4.2 - </w:t>
+      </w:r>
+      <w:proofErr w:type="spellStart"/>
+      <w:r>
+        <w:t>Wireframes</w:t>
+      </w:r>
+      <w:proofErr w:type="spellEnd"/>
     </w:p>
     <w:p>
       <w:pPr>
@@ -10866,7 +11619,169 @@
           <w:sz w:val="24"/>
           <w:szCs w:val="24"/>
         </w:rPr>
-        <w:t>O projeto será desenvolvido utilizando o padrão de arquitetura em camadas por meio de uma aplicação ASP.NET Core MVC. No front-end serão utilizados razor pages (.Net), html, css e javaScript. No back-end utilizaremos C# e a construção de API Rest para comunicação com banco de dados Sql Server.</w:t>
+        <w:t>O projeto será desenvolvido utilizando o padrão de arquitetura em camadas por meio de uma aplicação ASP.NET Core MVC. No front-</w:t>
+      </w:r>
+      <w:proofErr w:type="spellStart"/>
+      <w:r>
+        <w:rPr>
+          <w:rFonts w:ascii="Times New Roman" w:eastAsia="Times New Roman" w:hAnsi="Times New Roman" w:cs="Times New Roman"/>
+          <w:sz w:val="24"/>
+          <w:szCs w:val="24"/>
+        </w:rPr>
+        <w:t>end</w:t>
+      </w:r>
+      <w:proofErr w:type="spellEnd"/>
+      <w:r>
+        <w:rPr>
+          <w:rFonts w:ascii="Times New Roman" w:eastAsia="Times New Roman" w:hAnsi="Times New Roman" w:cs="Times New Roman"/>
+          <w:sz w:val="24"/>
+          <w:szCs w:val="24"/>
+        </w:rPr>
+        <w:t xml:space="preserve"> serão utilizados </w:t>
+      </w:r>
+      <w:proofErr w:type="spellStart"/>
+      <w:r>
+        <w:rPr>
+          <w:rFonts w:ascii="Times New Roman" w:eastAsia="Times New Roman" w:hAnsi="Times New Roman" w:cs="Times New Roman"/>
+          <w:sz w:val="24"/>
+          <w:szCs w:val="24"/>
+        </w:rPr>
+        <w:t>razor</w:t>
+      </w:r>
+      <w:proofErr w:type="spellEnd"/>
+      <w:r>
+        <w:rPr>
+          <w:rFonts w:ascii="Times New Roman" w:eastAsia="Times New Roman" w:hAnsi="Times New Roman" w:cs="Times New Roman"/>
+          <w:sz w:val="24"/>
+          <w:szCs w:val="24"/>
+        </w:rPr>
+        <w:t xml:space="preserve"> </w:t>
+      </w:r>
+      <w:proofErr w:type="spellStart"/>
+      <w:r>
+        <w:rPr>
+          <w:rFonts w:ascii="Times New Roman" w:eastAsia="Times New Roman" w:hAnsi="Times New Roman" w:cs="Times New Roman"/>
+          <w:sz w:val="24"/>
+          <w:szCs w:val="24"/>
+        </w:rPr>
+        <w:t>pages</w:t>
+      </w:r>
+      <w:proofErr w:type="spellEnd"/>
+      <w:r>
+        <w:rPr>
+          <w:rFonts w:ascii="Times New Roman" w:eastAsia="Times New Roman" w:hAnsi="Times New Roman" w:cs="Times New Roman"/>
+          <w:sz w:val="24"/>
+          <w:szCs w:val="24"/>
+        </w:rPr>
+        <w:t xml:space="preserve"> (.Net), </w:t>
+      </w:r>
+      <w:proofErr w:type="spellStart"/>
+      <w:r>
+        <w:rPr>
+          <w:rFonts w:ascii="Times New Roman" w:eastAsia="Times New Roman" w:hAnsi="Times New Roman" w:cs="Times New Roman"/>
+          <w:sz w:val="24"/>
+          <w:szCs w:val="24"/>
+        </w:rPr>
+        <w:t>html</w:t>
+      </w:r>
+      <w:proofErr w:type="spellEnd"/>
+      <w:r>
+        <w:rPr>
+          <w:rFonts w:ascii="Times New Roman" w:eastAsia="Times New Roman" w:hAnsi="Times New Roman" w:cs="Times New Roman"/>
+          <w:sz w:val="24"/>
+          <w:szCs w:val="24"/>
+        </w:rPr>
+        <w:t xml:space="preserve">, </w:t>
+      </w:r>
+      <w:proofErr w:type="spellStart"/>
+      <w:r>
+        <w:rPr>
+          <w:rFonts w:ascii="Times New Roman" w:eastAsia="Times New Roman" w:hAnsi="Times New Roman" w:cs="Times New Roman"/>
+          <w:sz w:val="24"/>
+          <w:szCs w:val="24"/>
+        </w:rPr>
+        <w:t>css</w:t>
+      </w:r>
+      <w:proofErr w:type="spellEnd"/>
+      <w:r>
+        <w:rPr>
+          <w:rFonts w:ascii="Times New Roman" w:eastAsia="Times New Roman" w:hAnsi="Times New Roman" w:cs="Times New Roman"/>
+          <w:sz w:val="24"/>
+          <w:szCs w:val="24"/>
+        </w:rPr>
+        <w:t xml:space="preserve"> e </w:t>
+      </w:r>
+      <w:proofErr w:type="spellStart"/>
+      <w:r>
+        <w:rPr>
+          <w:rFonts w:ascii="Times New Roman" w:eastAsia="Times New Roman" w:hAnsi="Times New Roman" w:cs="Times New Roman"/>
+          <w:sz w:val="24"/>
+          <w:szCs w:val="24"/>
+        </w:rPr>
+        <w:t>javaScript</w:t>
+      </w:r>
+      <w:proofErr w:type="spellEnd"/>
+      <w:r>
+        <w:rPr>
+          <w:rFonts w:ascii="Times New Roman" w:eastAsia="Times New Roman" w:hAnsi="Times New Roman" w:cs="Times New Roman"/>
+          <w:sz w:val="24"/>
+          <w:szCs w:val="24"/>
+        </w:rPr>
+        <w:t xml:space="preserve">. No </w:t>
+      </w:r>
+      <w:proofErr w:type="spellStart"/>
+      <w:r>
+        <w:rPr>
+          <w:rFonts w:ascii="Times New Roman" w:eastAsia="Times New Roman" w:hAnsi="Times New Roman" w:cs="Times New Roman"/>
+          <w:sz w:val="24"/>
+          <w:szCs w:val="24"/>
+        </w:rPr>
+        <w:t>back-end</w:t>
+      </w:r>
+      <w:proofErr w:type="spellEnd"/>
+      <w:r>
+        <w:rPr>
+          <w:rFonts w:ascii="Times New Roman" w:eastAsia="Times New Roman" w:hAnsi="Times New Roman" w:cs="Times New Roman"/>
+          <w:sz w:val="24"/>
+          <w:szCs w:val="24"/>
+        </w:rPr>
+        <w:t xml:space="preserve"> utilizaremos C# e a construção de API </w:t>
+      </w:r>
+      <w:proofErr w:type="spellStart"/>
+      <w:r>
+        <w:rPr>
+          <w:rFonts w:ascii="Times New Roman" w:eastAsia="Times New Roman" w:hAnsi="Times New Roman" w:cs="Times New Roman"/>
+          <w:sz w:val="24"/>
+          <w:szCs w:val="24"/>
+        </w:rPr>
+        <w:t>Rest</w:t>
+      </w:r>
+      <w:proofErr w:type="spellEnd"/>
+      <w:r>
+        <w:rPr>
+          <w:rFonts w:ascii="Times New Roman" w:eastAsia="Times New Roman" w:hAnsi="Times New Roman" w:cs="Times New Roman"/>
+          <w:sz w:val="24"/>
+          <w:szCs w:val="24"/>
+        </w:rPr>
+        <w:t xml:space="preserve"> para comunicação com banco de dados </w:t>
+      </w:r>
+      <w:proofErr w:type="spellStart"/>
+      <w:r>
+        <w:rPr>
+          <w:rFonts w:ascii="Times New Roman" w:eastAsia="Times New Roman" w:hAnsi="Times New Roman" w:cs="Times New Roman"/>
+          <w:sz w:val="24"/>
+          <w:szCs w:val="24"/>
+        </w:rPr>
+        <w:t>Sql</w:t>
+      </w:r>
+      <w:proofErr w:type="spellEnd"/>
+      <w:r>
+        <w:rPr>
+          <w:rFonts w:ascii="Times New Roman" w:eastAsia="Times New Roman" w:hAnsi="Times New Roman" w:cs="Times New Roman"/>
+          <w:sz w:val="24"/>
+          <w:szCs w:val="24"/>
+        </w:rPr>
+        <w:t xml:space="preserve"> Server.</w:t>
       </w:r>
     </w:p>
     <w:p>
@@ -10897,7 +11812,43 @@
           <w:sz w:val="24"/>
           <w:szCs w:val="24"/>
         </w:rPr>
-        <w:t>A arquitetura da solução consiste em uma aplicação web, uma API Rest e um banco de dados Sql Server hospedados em um servidor web na AWS. O sistema pode ser acessado através de interfaces web instaladas em desktops, notebooks, dispositivos móveis e painéis televisores.</w:t>
+        <w:t xml:space="preserve">A arquitetura da solução consiste em uma aplicação web, uma API </w:t>
+      </w:r>
+      <w:proofErr w:type="spellStart"/>
+      <w:r>
+        <w:rPr>
+          <w:rFonts w:ascii="Times New Roman" w:eastAsia="Times New Roman" w:hAnsi="Times New Roman" w:cs="Times New Roman"/>
+          <w:sz w:val="24"/>
+          <w:szCs w:val="24"/>
+        </w:rPr>
+        <w:t>Rest</w:t>
+      </w:r>
+      <w:proofErr w:type="spellEnd"/>
+      <w:r>
+        <w:rPr>
+          <w:rFonts w:ascii="Times New Roman" w:eastAsia="Times New Roman" w:hAnsi="Times New Roman" w:cs="Times New Roman"/>
+          <w:sz w:val="24"/>
+          <w:szCs w:val="24"/>
+        </w:rPr>
+        <w:t xml:space="preserve"> e um banco de dados </w:t>
+      </w:r>
+      <w:proofErr w:type="spellStart"/>
+      <w:r>
+        <w:rPr>
+          <w:rFonts w:ascii="Times New Roman" w:eastAsia="Times New Roman" w:hAnsi="Times New Roman" w:cs="Times New Roman"/>
+          <w:sz w:val="24"/>
+          <w:szCs w:val="24"/>
+        </w:rPr>
+        <w:t>Sql</w:t>
+      </w:r>
+      <w:proofErr w:type="spellEnd"/>
+      <w:r>
+        <w:rPr>
+          <w:rFonts w:ascii="Times New Roman" w:eastAsia="Times New Roman" w:hAnsi="Times New Roman" w:cs="Times New Roman"/>
+          <w:sz w:val="24"/>
+          <w:szCs w:val="24"/>
+        </w:rPr>
+        <w:t xml:space="preserve"> Server hospedados em um servidor web na AWS. O sistema pode ser acessado através de interfaces web instaladas em desktops, notebooks, dispositivos móveis e painéis televisores.</w:t>
       </w:r>
     </w:p>
     <w:p>
@@ -10980,8 +11931,13 @@
         <w:spacing w:before="240" w:after="240"/>
         <w:jc w:val="center"/>
       </w:pPr>
-      <w:r>
-        <w:t>Figura  - Arquitetura da Solução</w:t>
+      <w:proofErr w:type="gramStart"/>
+      <w:r>
+        <w:t>Figura  -</w:t>
+      </w:r>
+      <w:proofErr w:type="gramEnd"/>
+      <w:r>
+        <w:t xml:space="preserve"> Arquitetura da Solução</w:t>
       </w:r>
     </w:p>
     <w:p/>
@@ -11048,7 +12004,43 @@
           <w:sz w:val="24"/>
           <w:szCs w:val="24"/>
         </w:rPr>
-        <w:t>Conjunto de arquivos Razor Pages, HTML, CSS e JavaScript criados com design responsivo para rodar nos principais dispositivos desktop, móveis e painéis, que permitem aos usuários fazer requisições a aplicação web.</w:t>
+        <w:t xml:space="preserve">Conjunto de arquivos </w:t>
+      </w:r>
+      <w:proofErr w:type="spellStart"/>
+      <w:r>
+        <w:rPr>
+          <w:rFonts w:ascii="Times New Roman" w:eastAsia="Times New Roman" w:hAnsi="Times New Roman" w:cs="Times New Roman"/>
+          <w:sz w:val="24"/>
+          <w:szCs w:val="24"/>
+        </w:rPr>
+        <w:t>Razor</w:t>
+      </w:r>
+      <w:proofErr w:type="spellEnd"/>
+      <w:r>
+        <w:rPr>
+          <w:rFonts w:ascii="Times New Roman" w:eastAsia="Times New Roman" w:hAnsi="Times New Roman" w:cs="Times New Roman"/>
+          <w:sz w:val="24"/>
+          <w:szCs w:val="24"/>
+        </w:rPr>
+        <w:t xml:space="preserve"> Pages, HTML, CSS e </w:t>
+      </w:r>
+      <w:proofErr w:type="spellStart"/>
+      <w:r>
+        <w:rPr>
+          <w:rFonts w:ascii="Times New Roman" w:eastAsia="Times New Roman" w:hAnsi="Times New Roman" w:cs="Times New Roman"/>
+          <w:sz w:val="24"/>
+          <w:szCs w:val="24"/>
+        </w:rPr>
+        <w:t>JavaScript</w:t>
+      </w:r>
+      <w:proofErr w:type="spellEnd"/>
+      <w:r>
+        <w:rPr>
+          <w:rFonts w:ascii="Times New Roman" w:eastAsia="Times New Roman" w:hAnsi="Times New Roman" w:cs="Times New Roman"/>
+          <w:sz w:val="24"/>
+          <w:szCs w:val="24"/>
+        </w:rPr>
+        <w:t xml:space="preserve"> criados com design responsivo para rodar nos principais dispositivos desktop, móveis e painéis, que permitem aos usuários fazer requisições a aplicação web.</w:t>
       </w:r>
     </w:p>
     <w:p>
@@ -11093,7 +12085,43 @@
           <w:sz w:val="24"/>
           <w:szCs w:val="24"/>
         </w:rPr>
-        <w:t xml:space="preserve">Corresponde a plataforma web para bares e restaurantes que fornece todas as funcionalidades descritas neste trabalho. Será desenvolvida com ASP.NET Core MVC utlizando C#. </w:t>
+        <w:t xml:space="preserve">Corresponde </w:t>
+      </w:r>
+      <w:proofErr w:type="spellStart"/>
+      <w:r>
+        <w:rPr>
+          <w:rFonts w:ascii="Times New Roman" w:eastAsia="Times New Roman" w:hAnsi="Times New Roman" w:cs="Times New Roman"/>
+          <w:sz w:val="24"/>
+          <w:szCs w:val="24"/>
+        </w:rPr>
+        <w:t>a</w:t>
+      </w:r>
+      <w:proofErr w:type="spellEnd"/>
+      <w:r>
+        <w:rPr>
+          <w:rFonts w:ascii="Times New Roman" w:eastAsia="Times New Roman" w:hAnsi="Times New Roman" w:cs="Times New Roman"/>
+          <w:sz w:val="24"/>
+          <w:szCs w:val="24"/>
+        </w:rPr>
+        <w:t xml:space="preserve"> plataforma web para bares e restaurantes que fornece todas as funcionalidades descritas neste trabalho. Será desenvolvida com ASP.NET Core MVC </w:t>
+      </w:r>
+      <w:proofErr w:type="spellStart"/>
+      <w:r>
+        <w:rPr>
+          <w:rFonts w:ascii="Times New Roman" w:eastAsia="Times New Roman" w:hAnsi="Times New Roman" w:cs="Times New Roman"/>
+          <w:sz w:val="24"/>
+          <w:szCs w:val="24"/>
+        </w:rPr>
+        <w:t>utlizando</w:t>
+      </w:r>
+      <w:proofErr w:type="spellEnd"/>
+      <w:r>
+        <w:rPr>
+          <w:rFonts w:ascii="Times New Roman" w:eastAsia="Times New Roman" w:hAnsi="Times New Roman" w:cs="Times New Roman"/>
+          <w:sz w:val="24"/>
+          <w:szCs w:val="24"/>
+        </w:rPr>
+        <w:t xml:space="preserve"> C#. </w:t>
       </w:r>
     </w:p>
     <w:p>
@@ -11118,8 +12146,19 @@
           <w:sz w:val="24"/>
           <w:szCs w:val="24"/>
         </w:rPr>
-        <w:t>API Rest</w:t>
-      </w:r>
+        <w:t xml:space="preserve">API </w:t>
+      </w:r>
+      <w:proofErr w:type="spellStart"/>
+      <w:r>
+        <w:rPr>
+          <w:rFonts w:ascii="Times New Roman" w:eastAsia="Times New Roman" w:hAnsi="Times New Roman" w:cs="Times New Roman"/>
+          <w:b/>
+          <w:sz w:val="24"/>
+          <w:szCs w:val="24"/>
+        </w:rPr>
+        <w:t>Rest</w:t>
+      </w:r>
+      <w:proofErr w:type="spellEnd"/>
     </w:p>
     <w:p>
       <w:pPr>
@@ -11138,7 +12177,25 @@
           <w:sz w:val="24"/>
           <w:szCs w:val="24"/>
         </w:rPr>
-        <w:t>É uma aplicação específica para comunicação com banco de dados Sql Server. Esta API recebe requisições da aplicação web para acesso ao banco e responde por meio de mensagens em formato JSON.</w:t>
+        <w:t xml:space="preserve">É uma aplicação específica para comunicação com banco de dados </w:t>
+      </w:r>
+      <w:proofErr w:type="spellStart"/>
+      <w:r>
+        <w:rPr>
+          <w:rFonts w:ascii="Times New Roman" w:eastAsia="Times New Roman" w:hAnsi="Times New Roman" w:cs="Times New Roman"/>
+          <w:sz w:val="24"/>
+          <w:szCs w:val="24"/>
+        </w:rPr>
+        <w:t>Sql</w:t>
+      </w:r>
+      <w:proofErr w:type="spellEnd"/>
+      <w:r>
+        <w:rPr>
+          <w:rFonts w:ascii="Times New Roman" w:eastAsia="Times New Roman" w:hAnsi="Times New Roman" w:cs="Times New Roman"/>
+          <w:sz w:val="24"/>
+          <w:szCs w:val="24"/>
+        </w:rPr>
+        <w:t xml:space="preserve"> Server. Esta API recebe requisições da aplicação web para acesso ao banco e responde por meio de mensagens em formato JSON.</w:t>
       </w:r>
     </w:p>
     <w:p>
@@ -11183,7 +12240,25 @@
           <w:sz w:val="24"/>
           <w:szCs w:val="24"/>
         </w:rPr>
-        <w:t>O banco de dados utilizado será o Sql Server.</w:t>
+        <w:t xml:space="preserve">O banco de dados utilizado será o </w:t>
+      </w:r>
+      <w:proofErr w:type="spellStart"/>
+      <w:r>
+        <w:rPr>
+          <w:rFonts w:ascii="Times New Roman" w:eastAsia="Times New Roman" w:hAnsi="Times New Roman" w:cs="Times New Roman"/>
+          <w:sz w:val="24"/>
+          <w:szCs w:val="24"/>
+        </w:rPr>
+        <w:t>Sql</w:t>
+      </w:r>
+      <w:proofErr w:type="spellEnd"/>
+      <w:r>
+        <w:rPr>
+          <w:rFonts w:ascii="Times New Roman" w:eastAsia="Times New Roman" w:hAnsi="Times New Roman" w:cs="Times New Roman"/>
+          <w:sz w:val="24"/>
+          <w:szCs w:val="24"/>
+        </w:rPr>
+        <w:t xml:space="preserve"> Server.</w:t>
       </w:r>
     </w:p>
     <w:p>
@@ -11213,15 +12288,105 @@
           <w:sz w:val="24"/>
           <w:szCs w:val="24"/>
         </w:rPr>
-        <w:t xml:space="preserve">Será utilizado os serviços de nuvem da AWS para a hospedagem do sistema. Serão criados dois serviços Elastic Beanstalk para hospedar a aplicação web e a API Rest. O serviço </w:t>
-      </w:r>
-      <w:r>
-        <w:rPr>
-          <w:rFonts w:ascii="Times New Roman" w:eastAsia="Times New Roman" w:hAnsi="Times New Roman" w:cs="Times New Roman"/>
-          <w:sz w:val="24"/>
-          <w:szCs w:val="24"/>
-        </w:rPr>
-        <w:t>RDS (Relational Database Service) será criado para hospedar o banco de dados Sql Server.</w:t>
+        <w:t xml:space="preserve">Será utilizado os serviços de nuvem da AWS para a hospedagem do sistema. Serão criados dois serviços </w:t>
+      </w:r>
+      <w:proofErr w:type="spellStart"/>
+      <w:r>
+        <w:rPr>
+          <w:rFonts w:ascii="Times New Roman" w:eastAsia="Times New Roman" w:hAnsi="Times New Roman" w:cs="Times New Roman"/>
+          <w:sz w:val="24"/>
+          <w:szCs w:val="24"/>
+        </w:rPr>
+        <w:t>Elastic</w:t>
+      </w:r>
+      <w:proofErr w:type="spellEnd"/>
+      <w:r>
+        <w:rPr>
+          <w:rFonts w:ascii="Times New Roman" w:eastAsia="Times New Roman" w:hAnsi="Times New Roman" w:cs="Times New Roman"/>
+          <w:sz w:val="24"/>
+          <w:szCs w:val="24"/>
+        </w:rPr>
+        <w:t xml:space="preserve"> </w:t>
+      </w:r>
+      <w:proofErr w:type="spellStart"/>
+      <w:r>
+        <w:rPr>
+          <w:rFonts w:ascii="Times New Roman" w:eastAsia="Times New Roman" w:hAnsi="Times New Roman" w:cs="Times New Roman"/>
+          <w:sz w:val="24"/>
+          <w:szCs w:val="24"/>
+        </w:rPr>
+        <w:t>Beanstalk</w:t>
+      </w:r>
+      <w:proofErr w:type="spellEnd"/>
+      <w:r>
+        <w:rPr>
+          <w:rFonts w:ascii="Times New Roman" w:eastAsia="Times New Roman" w:hAnsi="Times New Roman" w:cs="Times New Roman"/>
+          <w:sz w:val="24"/>
+          <w:szCs w:val="24"/>
+        </w:rPr>
+        <w:t xml:space="preserve"> para hospedar a aplicação web e a API Rest. O serviço </w:t>
+      </w:r>
+      <w:r>
+        <w:rPr>
+          <w:rFonts w:ascii="Times New Roman" w:eastAsia="Times New Roman" w:hAnsi="Times New Roman" w:cs="Times New Roman"/>
+          <w:sz w:val="24"/>
+          <w:szCs w:val="24"/>
+        </w:rPr>
+        <w:t>RDS (</w:t>
+      </w:r>
+      <w:proofErr w:type="spellStart"/>
+      <w:r>
+        <w:rPr>
+          <w:rFonts w:ascii="Times New Roman" w:eastAsia="Times New Roman" w:hAnsi="Times New Roman" w:cs="Times New Roman"/>
+          <w:sz w:val="24"/>
+          <w:szCs w:val="24"/>
+        </w:rPr>
+        <w:t>Relational</w:t>
+      </w:r>
+      <w:proofErr w:type="spellEnd"/>
+      <w:r>
+        <w:rPr>
+          <w:rFonts w:ascii="Times New Roman" w:eastAsia="Times New Roman" w:hAnsi="Times New Roman" w:cs="Times New Roman"/>
+          <w:sz w:val="24"/>
+          <w:szCs w:val="24"/>
+        </w:rPr>
+        <w:t xml:space="preserve"> </w:t>
+      </w:r>
+      <w:proofErr w:type="spellStart"/>
+      <w:r>
+        <w:rPr>
+          <w:rFonts w:ascii="Times New Roman" w:eastAsia="Times New Roman" w:hAnsi="Times New Roman" w:cs="Times New Roman"/>
+          <w:sz w:val="24"/>
+          <w:szCs w:val="24"/>
+        </w:rPr>
+        <w:t>Database</w:t>
+      </w:r>
+      <w:proofErr w:type="spellEnd"/>
+      <w:r>
+        <w:rPr>
+          <w:rFonts w:ascii="Times New Roman" w:eastAsia="Times New Roman" w:hAnsi="Times New Roman" w:cs="Times New Roman"/>
+          <w:sz w:val="24"/>
+          <w:szCs w:val="24"/>
+        </w:rPr>
+        <w:t xml:space="preserve"> Service) será criado para hospedar o banco de dados </w:t>
+      </w:r>
+      <w:proofErr w:type="spellStart"/>
+      <w:r>
+        <w:rPr>
+          <w:rFonts w:ascii="Times New Roman" w:eastAsia="Times New Roman" w:hAnsi="Times New Roman" w:cs="Times New Roman"/>
+          <w:sz w:val="24"/>
+          <w:szCs w:val="24"/>
+        </w:rPr>
+        <w:t>Sql</w:t>
+      </w:r>
+      <w:proofErr w:type="spellEnd"/>
+      <w:r>
+        <w:rPr>
+          <w:rFonts w:ascii="Times New Roman" w:eastAsia="Times New Roman" w:hAnsi="Times New Roman" w:cs="Times New Roman"/>
+          <w:sz w:val="24"/>
+          <w:szCs w:val="24"/>
+        </w:rPr>
+        <w:t xml:space="preserve"> Server.</w:t>
       </w:r>
     </w:p>
     <w:p>
@@ -11253,7 +12418,27 @@
           <w:sz w:val="24"/>
           <w:szCs w:val="24"/>
         </w:rPr>
-        <w:t>6 - Template padrão do Site</w:t>
+        <w:t xml:space="preserve">6 - </w:t>
+      </w:r>
+      <w:proofErr w:type="spellStart"/>
+      <w:r>
+        <w:rPr>
+          <w:rFonts w:ascii="Times New Roman" w:eastAsia="Times New Roman" w:hAnsi="Times New Roman" w:cs="Times New Roman"/>
+          <w:b/>
+          <w:sz w:val="24"/>
+          <w:szCs w:val="24"/>
+        </w:rPr>
+        <w:t>Template</w:t>
+      </w:r>
+      <w:proofErr w:type="spellEnd"/>
+      <w:r>
+        <w:rPr>
+          <w:rFonts w:ascii="Times New Roman" w:eastAsia="Times New Roman" w:hAnsi="Times New Roman" w:cs="Times New Roman"/>
+          <w:b/>
+          <w:sz w:val="24"/>
+          <w:szCs w:val="24"/>
+        </w:rPr>
+        <w:t xml:space="preserve"> padrão do Site</w:t>
       </w:r>
     </w:p>
     <w:p>
@@ -11637,6 +12822,23 @@
           <w:szCs w:val="24"/>
         </w:rPr>
       </w:pPr>
+      <w:r>
+        <w:rPr>
+          <w:rFonts w:ascii="Times New Roman" w:eastAsia="Times New Roman" w:hAnsi="Times New Roman" w:cs="Times New Roman"/>
+          <w:sz w:val="24"/>
+          <w:szCs w:val="24"/>
+        </w:rPr>
+        <w:t>Também é possível filtrar os pedidos pelo número da mesa e pelo status dos pedidos.</w:t>
+      </w:r>
+    </w:p>
+    <w:p>
+      <w:pPr>
+        <w:rPr>
+          <w:rFonts w:ascii="Times New Roman" w:eastAsia="Times New Roman" w:hAnsi="Times New Roman" w:cs="Times New Roman"/>
+          <w:sz w:val="24"/>
+          <w:szCs w:val="24"/>
+        </w:rPr>
+      </w:pPr>
     </w:p>
     <w:p>
       <w:pPr>
@@ -11814,10 +13016,10 @@
           <w:noProof/>
         </w:rPr>
         <w:drawing>
-          <wp:inline distT="0" distB="0" distL="0" distR="0" wp14:anchorId="2B95FF96" wp14:editId="347AE354">
-            <wp:extent cx="3133725" cy="2314575"/>
-            <wp:effectExtent l="0" t="0" r="9525" b="9525"/>
-            <wp:docPr id="20" name="Imagem 20"/>
+          <wp:inline distT="0" distB="0" distL="0" distR="0" wp14:anchorId="5E0E9A2C" wp14:editId="713D6D1D">
+            <wp:extent cx="3581400" cy="4286250"/>
+            <wp:effectExtent l="0" t="0" r="0" b="0"/>
+            <wp:docPr id="21" name="Imagem 21"/>
             <wp:cNvGraphicFramePr>
               <a:graphicFrameLocks xmlns:a="http://schemas.openxmlformats.org/drawingml/2006/main" noChangeAspect="1"/>
             </wp:cNvGraphicFramePr>
@@ -11837,7 +13039,7 @@
                   <pic:spPr>
                     <a:xfrm>
                       <a:off x="0" y="0"/>
-                      <a:ext cx="3133725" cy="2314575"/>
+                      <a:ext cx="3581400" cy="4286250"/>
                     </a:xfrm>
                     <a:prstGeom prst="rect">
                       <a:avLst/>
@@ -11849,6 +13051,12 @@
           </wp:inline>
         </w:drawing>
       </w:r>
+      <w:r>
+        <w:rPr>
+          <w:noProof/>
+        </w:rPr>
+        <w:t xml:space="preserve"> </w:t>
+      </w:r>
     </w:p>
     <w:p>
       <w:pPr>
@@ -11894,10 +13102,10 @@
         </w:rPr>
         <w:lastRenderedPageBreak/>
         <w:drawing>
-          <wp:inline distT="0" distB="0" distL="0" distR="0" wp14:anchorId="426B7E31" wp14:editId="14CD34E7">
-            <wp:extent cx="5733415" cy="3467100"/>
-            <wp:effectExtent l="0" t="0" r="635" b="0"/>
-            <wp:docPr id="19" name="Imagem 19"/>
+          <wp:inline distT="0" distB="0" distL="0" distR="0" wp14:anchorId="499A0159" wp14:editId="3ED8D5F6">
+            <wp:extent cx="5733415" cy="2987040"/>
+            <wp:effectExtent l="0" t="0" r="635" b="3810"/>
+            <wp:docPr id="22" name="Imagem 22"/>
             <wp:cNvGraphicFramePr>
               <a:graphicFrameLocks xmlns:a="http://schemas.openxmlformats.org/drawingml/2006/main" noChangeAspect="1"/>
             </wp:cNvGraphicFramePr>
@@ -11905,13 +13113,13 @@
               <a:graphicData uri="http://schemas.openxmlformats.org/drawingml/2006/picture">
                 <pic:pic xmlns:pic="http://schemas.openxmlformats.org/drawingml/2006/picture">
                   <pic:nvPicPr>
-                    <pic:cNvPr id="0" name="Picture 3"/>
+                    <pic:cNvPr id="0" name="Picture 1"/>
                     <pic:cNvPicPr>
                       <a:picLocks noChangeAspect="1" noChangeArrowheads="1"/>
                     </pic:cNvPicPr>
                   </pic:nvPicPr>
                   <pic:blipFill>
-                    <a:blip r:embed="rId31">
+                    <a:blip r:embed="rId31" cstate="print">
                       <a:extLst>
                         <a:ext uri="{28A0092B-C50C-407E-A947-70E740481C1C}">
                           <a14:useLocalDpi xmlns:a14="http://schemas.microsoft.com/office/drawing/2010/main" val="0"/>
@@ -11926,7 +13134,7 @@
                   <pic:spPr bwMode="auto">
                     <a:xfrm>
                       <a:off x="0" y="0"/>
-                      <a:ext cx="5733415" cy="3467100"/>
+                      <a:ext cx="5733415" cy="2987040"/>
                     </a:xfrm>
                     <a:prstGeom prst="rect">
                       <a:avLst/>
@@ -11953,7 +13161,1479 @@
         </w:rPr>
       </w:pPr>
     </w:p>
+    <w:p>
+      <w:pPr>
+        <w:rPr>
+          <w:rFonts w:ascii="Times New Roman" w:eastAsia="Times New Roman" w:hAnsi="Times New Roman" w:cs="Times New Roman"/>
+          <w:b/>
+          <w:sz w:val="24"/>
+          <w:szCs w:val="24"/>
+        </w:rPr>
+      </w:pPr>
+    </w:p>
+    <w:p>
+      <w:pPr>
+        <w:rPr>
+          <w:rFonts w:ascii="Times New Roman" w:eastAsia="Times New Roman" w:hAnsi="Times New Roman" w:cs="Times New Roman"/>
+          <w:b/>
+          <w:sz w:val="24"/>
+          <w:szCs w:val="24"/>
+        </w:rPr>
+      </w:pPr>
+      <w:bookmarkStart w:id="42" w:name="_Toc108797090"/>
+      <w:r>
+        <w:rPr>
+          <w:rFonts w:ascii="Times New Roman" w:eastAsia="Times New Roman" w:hAnsi="Times New Roman" w:cs="Times New Roman"/>
+          <w:b/>
+          <w:sz w:val="24"/>
+          <w:szCs w:val="24"/>
+        </w:rPr>
+        <w:t xml:space="preserve">8. </w:t>
+      </w:r>
+      <w:r>
+        <w:rPr>
+          <w:rFonts w:ascii="Times New Roman" w:eastAsia="Times New Roman" w:hAnsi="Times New Roman" w:cs="Times New Roman"/>
+          <w:b/>
+          <w:sz w:val="24"/>
+          <w:szCs w:val="24"/>
+        </w:rPr>
+        <w:t>Plano de Testes de Software</w:t>
+      </w:r>
+      <w:bookmarkEnd w:id="42"/>
+    </w:p>
     <w:p/>
+    <w:p>
+      <w:pPr>
+        <w:rPr>
+          <w:rFonts w:ascii="Times New Roman" w:hAnsi="Times New Roman" w:cs="Times New Roman"/>
+          <w:sz w:val="24"/>
+          <w:szCs w:val="24"/>
+        </w:rPr>
+      </w:pPr>
+      <w:r>
+        <w:rPr>
+          <w:rFonts w:ascii="Times New Roman" w:hAnsi="Times New Roman" w:cs="Times New Roman"/>
+          <w:sz w:val="24"/>
+          <w:szCs w:val="24"/>
+        </w:rPr>
+        <w:t>Os requisitos para realização dos testes de software são:</w:t>
+      </w:r>
+    </w:p>
+    <w:p>
+      <w:pPr>
+        <w:numPr>
+          <w:ilvl w:val="0"/>
+          <w:numId w:val="9"/>
+        </w:numPr>
+        <w:rPr>
+          <w:rFonts w:ascii="Times New Roman" w:hAnsi="Times New Roman" w:cs="Times New Roman"/>
+          <w:sz w:val="24"/>
+          <w:szCs w:val="24"/>
+        </w:rPr>
+      </w:pPr>
+      <w:r>
+        <w:rPr>
+          <w:rFonts w:ascii="Times New Roman" w:hAnsi="Times New Roman" w:cs="Times New Roman"/>
+          <w:sz w:val="24"/>
+          <w:szCs w:val="24"/>
+        </w:rPr>
+        <w:t>Site publicado na Internet</w:t>
+      </w:r>
+      <w:r>
+        <w:rPr>
+          <w:rFonts w:ascii="Times New Roman" w:hAnsi="Times New Roman" w:cs="Times New Roman"/>
+          <w:sz w:val="24"/>
+          <w:szCs w:val="24"/>
+        </w:rPr>
+        <w:t>;</w:t>
+      </w:r>
+    </w:p>
+    <w:p>
+      <w:pPr>
+        <w:numPr>
+          <w:ilvl w:val="0"/>
+          <w:numId w:val="9"/>
+        </w:numPr>
+        <w:rPr>
+          <w:rFonts w:ascii="Times New Roman" w:hAnsi="Times New Roman" w:cs="Times New Roman"/>
+          <w:sz w:val="24"/>
+          <w:szCs w:val="24"/>
+        </w:rPr>
+      </w:pPr>
+      <w:r>
+        <w:rPr>
+          <w:rFonts w:ascii="Times New Roman" w:hAnsi="Times New Roman" w:cs="Times New Roman"/>
+          <w:sz w:val="24"/>
+          <w:szCs w:val="24"/>
+        </w:rPr>
+        <w:t>A página de login deve estar funcional;</w:t>
+      </w:r>
+    </w:p>
+    <w:p>
+      <w:pPr>
+        <w:numPr>
+          <w:ilvl w:val="0"/>
+          <w:numId w:val="9"/>
+        </w:numPr>
+        <w:rPr>
+          <w:rFonts w:ascii="Times New Roman" w:hAnsi="Times New Roman" w:cs="Times New Roman"/>
+          <w:sz w:val="24"/>
+          <w:szCs w:val="24"/>
+        </w:rPr>
+      </w:pPr>
+      <w:r>
+        <w:rPr>
+          <w:rFonts w:ascii="Times New Roman" w:hAnsi="Times New Roman" w:cs="Times New Roman"/>
+          <w:sz w:val="24"/>
+          <w:szCs w:val="24"/>
+        </w:rPr>
+        <w:t>O banco de dados deve estar acessível e comunicando com o servidor.</w:t>
+      </w:r>
+    </w:p>
+    <w:p>
+      <w:pPr>
+        <w:ind w:left="720"/>
+        <w:rPr>
+          <w:rFonts w:ascii="Times New Roman" w:hAnsi="Times New Roman" w:cs="Times New Roman"/>
+          <w:sz w:val="24"/>
+          <w:szCs w:val="24"/>
+        </w:rPr>
+      </w:pPr>
+    </w:p>
+    <w:p>
+      <w:pPr>
+        <w:rPr>
+          <w:rFonts w:ascii="Times New Roman" w:hAnsi="Times New Roman" w:cs="Times New Roman"/>
+          <w:sz w:val="24"/>
+          <w:szCs w:val="24"/>
+        </w:rPr>
+      </w:pPr>
+    </w:p>
+    <w:p>
+      <w:pPr>
+        <w:rPr>
+          <w:rFonts w:ascii="Times New Roman" w:hAnsi="Times New Roman" w:cs="Times New Roman"/>
+          <w:sz w:val="24"/>
+          <w:szCs w:val="24"/>
+        </w:rPr>
+      </w:pPr>
+      <w:r>
+        <w:rPr>
+          <w:rFonts w:ascii="Times New Roman" w:hAnsi="Times New Roman" w:cs="Times New Roman"/>
+          <w:sz w:val="24"/>
+          <w:szCs w:val="24"/>
+        </w:rPr>
+        <w:t>Os testes funcionais a serem realizados no aplicativo são descritos a seguir.</w:t>
+      </w:r>
+    </w:p>
+    <w:p>
+      <w:pPr>
+        <w:rPr>
+          <w:rFonts w:ascii="Times New Roman" w:eastAsia="Times New Roman" w:hAnsi="Times New Roman" w:cs="Times New Roman"/>
+          <w:b/>
+          <w:sz w:val="24"/>
+          <w:szCs w:val="24"/>
+        </w:rPr>
+      </w:pPr>
+    </w:p>
+    <w:tbl>
+      <w:tblPr>
+        <w:tblW w:w="9000" w:type="dxa"/>
+        <w:tblBorders>
+          <w:top w:val="single" w:sz="8" w:space="0" w:color="000000"/>
+          <w:left w:val="single" w:sz="8" w:space="0" w:color="000000"/>
+          <w:bottom w:val="single" w:sz="8" w:space="0" w:color="000000"/>
+          <w:right w:val="single" w:sz="8" w:space="0" w:color="000000"/>
+          <w:insideH w:val="single" w:sz="8" w:space="0" w:color="000000"/>
+          <w:insideV w:val="single" w:sz="8" w:space="0" w:color="000000"/>
+        </w:tblBorders>
+        <w:tblLayout w:type="fixed"/>
+        <w:tblLook w:val="0600" w:firstRow="0" w:lastRow="0" w:firstColumn="0" w:lastColumn="0" w:noHBand="1" w:noVBand="1"/>
+      </w:tblPr>
+      <w:tblGrid>
+        <w:gridCol w:w="1995"/>
+        <w:gridCol w:w="7005"/>
+      </w:tblGrid>
+      <w:tr>
+        <w:tc>
+          <w:tcPr>
+            <w:tcW w:w="1995" w:type="dxa"/>
+            <w:shd w:val="clear" w:color="auto" w:fill="666666"/>
+            <w:tcMar>
+              <w:top w:w="100" w:type="dxa"/>
+              <w:left w:w="100" w:type="dxa"/>
+              <w:bottom w:w="100" w:type="dxa"/>
+              <w:right w:w="100" w:type="dxa"/>
+            </w:tcMar>
+            <w:vAlign w:val="center"/>
+          </w:tcPr>
+          <w:p>
+            <w:pPr>
+              <w:widowControl w:val="0"/>
+              <w:pBdr>
+                <w:top w:val="nil"/>
+                <w:left w:val="nil"/>
+                <w:bottom w:val="nil"/>
+                <w:right w:val="nil"/>
+                <w:between w:val="nil"/>
+              </w:pBdr>
+              <w:spacing w:line="240" w:lineRule="auto"/>
+              <w:jc w:val="center"/>
+              <w:rPr>
+                <w:b/>
+                <w:color w:val="FFFFFF"/>
+              </w:rPr>
+            </w:pPr>
+            <w:r>
+              <w:rPr>
+                <w:b/>
+                <w:color w:val="FFFFFF"/>
+              </w:rPr>
+              <w:t>Caso de Teste</w:t>
+            </w:r>
+          </w:p>
+        </w:tc>
+        <w:tc>
+          <w:tcPr>
+            <w:tcW w:w="7005" w:type="dxa"/>
+            <w:shd w:val="clear" w:color="auto" w:fill="auto"/>
+            <w:tcMar>
+              <w:top w:w="100" w:type="dxa"/>
+              <w:left w:w="100" w:type="dxa"/>
+              <w:bottom w:w="100" w:type="dxa"/>
+              <w:right w:w="100" w:type="dxa"/>
+            </w:tcMar>
+          </w:tcPr>
+          <w:p>
+            <w:pPr>
+              <w:widowControl w:val="0"/>
+              <w:pBdr>
+                <w:top w:val="nil"/>
+                <w:left w:val="nil"/>
+                <w:bottom w:val="nil"/>
+                <w:right w:val="nil"/>
+                <w:between w:val="nil"/>
+              </w:pBdr>
+              <w:spacing w:line="240" w:lineRule="auto"/>
+              <w:rPr>
+                <w:b/>
+              </w:rPr>
+            </w:pPr>
+            <w:r>
+              <w:rPr>
+                <w:b/>
+              </w:rPr>
+              <w:t xml:space="preserve">CT-01 - Visualizar </w:t>
+            </w:r>
+            <w:r>
+              <w:rPr>
+                <w:b/>
+              </w:rPr>
+              <w:t>pedidos</w:t>
+            </w:r>
+          </w:p>
+        </w:tc>
+      </w:tr>
+      <w:tr>
+        <w:tc>
+          <w:tcPr>
+            <w:tcW w:w="1995" w:type="dxa"/>
+            <w:shd w:val="clear" w:color="auto" w:fill="666666"/>
+            <w:tcMar>
+              <w:top w:w="100" w:type="dxa"/>
+              <w:left w:w="100" w:type="dxa"/>
+              <w:bottom w:w="100" w:type="dxa"/>
+              <w:right w:w="100" w:type="dxa"/>
+            </w:tcMar>
+            <w:vAlign w:val="center"/>
+          </w:tcPr>
+          <w:p>
+            <w:pPr>
+              <w:widowControl w:val="0"/>
+              <w:pBdr>
+                <w:top w:val="nil"/>
+                <w:left w:val="nil"/>
+                <w:bottom w:val="nil"/>
+                <w:right w:val="nil"/>
+                <w:between w:val="nil"/>
+              </w:pBdr>
+              <w:spacing w:line="240" w:lineRule="auto"/>
+              <w:jc w:val="center"/>
+              <w:rPr>
+                <w:b/>
+                <w:color w:val="FFFFFF"/>
+              </w:rPr>
+            </w:pPr>
+            <w:r>
+              <w:rPr>
+                <w:b/>
+                <w:color w:val="FFFFFF"/>
+              </w:rPr>
+              <w:t>Requisitos Associados</w:t>
+            </w:r>
+          </w:p>
+        </w:tc>
+        <w:tc>
+          <w:tcPr>
+            <w:tcW w:w="7005" w:type="dxa"/>
+            <w:shd w:val="clear" w:color="auto" w:fill="auto"/>
+            <w:tcMar>
+              <w:top w:w="100" w:type="dxa"/>
+              <w:left w:w="100" w:type="dxa"/>
+              <w:bottom w:w="100" w:type="dxa"/>
+              <w:right w:w="100" w:type="dxa"/>
+            </w:tcMar>
+          </w:tcPr>
+          <w:p>
+            <w:pPr>
+              <w:widowControl w:val="0"/>
+              <w:pBdr>
+                <w:top w:val="nil"/>
+                <w:left w:val="nil"/>
+                <w:bottom w:val="nil"/>
+                <w:right w:val="nil"/>
+                <w:between w:val="nil"/>
+              </w:pBdr>
+              <w:spacing w:line="240" w:lineRule="auto"/>
+              <w:rPr>
+                <w:highlight w:val="white"/>
+              </w:rPr>
+            </w:pPr>
+            <w:r>
+              <w:t>RF-11 O sistema deve permitir a visualização dos status dos pedidos, apresentando a mesa, o nome do pedido, o horário e seu status.</w:t>
+            </w:r>
+          </w:p>
+        </w:tc>
+      </w:tr>
+      <w:tr>
+        <w:tc>
+          <w:tcPr>
+            <w:tcW w:w="1995" w:type="dxa"/>
+            <w:shd w:val="clear" w:color="auto" w:fill="666666"/>
+            <w:tcMar>
+              <w:top w:w="100" w:type="dxa"/>
+              <w:left w:w="100" w:type="dxa"/>
+              <w:bottom w:w="100" w:type="dxa"/>
+              <w:right w:w="100" w:type="dxa"/>
+            </w:tcMar>
+            <w:vAlign w:val="center"/>
+          </w:tcPr>
+          <w:p>
+            <w:pPr>
+              <w:widowControl w:val="0"/>
+              <w:pBdr>
+                <w:top w:val="nil"/>
+                <w:left w:val="nil"/>
+                <w:bottom w:val="nil"/>
+                <w:right w:val="nil"/>
+                <w:between w:val="nil"/>
+              </w:pBdr>
+              <w:spacing w:line="240" w:lineRule="auto"/>
+              <w:jc w:val="center"/>
+              <w:rPr>
+                <w:b/>
+                <w:color w:val="FFFFFF"/>
+              </w:rPr>
+            </w:pPr>
+            <w:r>
+              <w:rPr>
+                <w:b/>
+                <w:color w:val="FFFFFF"/>
+              </w:rPr>
+              <w:t>Objetivo do Teste</w:t>
+            </w:r>
+          </w:p>
+        </w:tc>
+        <w:tc>
+          <w:tcPr>
+            <w:tcW w:w="7005" w:type="dxa"/>
+            <w:shd w:val="clear" w:color="auto" w:fill="auto"/>
+            <w:tcMar>
+              <w:top w:w="100" w:type="dxa"/>
+              <w:left w:w="100" w:type="dxa"/>
+              <w:bottom w:w="100" w:type="dxa"/>
+              <w:right w:w="100" w:type="dxa"/>
+            </w:tcMar>
+          </w:tcPr>
+          <w:p>
+            <w:pPr>
+              <w:widowControl w:val="0"/>
+              <w:pBdr>
+                <w:top w:val="nil"/>
+                <w:left w:val="nil"/>
+                <w:bottom w:val="nil"/>
+                <w:right w:val="nil"/>
+                <w:between w:val="nil"/>
+              </w:pBdr>
+              <w:spacing w:line="240" w:lineRule="auto"/>
+            </w:pPr>
+            <w:r>
+              <w:t xml:space="preserve">Verificar se </w:t>
+            </w:r>
+            <w:r>
+              <w:t>os pedidos feitos estão sendo exibidos corretamente.</w:t>
+            </w:r>
+          </w:p>
+        </w:tc>
+      </w:tr>
+      <w:tr>
+        <w:tc>
+          <w:tcPr>
+            <w:tcW w:w="1995" w:type="dxa"/>
+            <w:shd w:val="clear" w:color="auto" w:fill="666666"/>
+            <w:tcMar>
+              <w:top w:w="100" w:type="dxa"/>
+              <w:left w:w="100" w:type="dxa"/>
+              <w:bottom w:w="100" w:type="dxa"/>
+              <w:right w:w="100" w:type="dxa"/>
+            </w:tcMar>
+            <w:vAlign w:val="center"/>
+          </w:tcPr>
+          <w:p>
+            <w:pPr>
+              <w:widowControl w:val="0"/>
+              <w:pBdr>
+                <w:top w:val="nil"/>
+                <w:left w:val="nil"/>
+                <w:bottom w:val="nil"/>
+                <w:right w:val="nil"/>
+                <w:between w:val="nil"/>
+              </w:pBdr>
+              <w:spacing w:line="240" w:lineRule="auto"/>
+              <w:jc w:val="center"/>
+              <w:rPr>
+                <w:b/>
+                <w:color w:val="FFFFFF"/>
+              </w:rPr>
+            </w:pPr>
+            <w:r>
+              <w:rPr>
+                <w:b/>
+                <w:color w:val="FFFFFF"/>
+              </w:rPr>
+              <w:t>Passos</w:t>
+            </w:r>
+          </w:p>
+        </w:tc>
+        <w:tc>
+          <w:tcPr>
+            <w:tcW w:w="7005" w:type="dxa"/>
+            <w:shd w:val="clear" w:color="auto" w:fill="auto"/>
+            <w:tcMar>
+              <w:top w:w="100" w:type="dxa"/>
+              <w:left w:w="100" w:type="dxa"/>
+              <w:bottom w:w="100" w:type="dxa"/>
+              <w:right w:w="100" w:type="dxa"/>
+            </w:tcMar>
+          </w:tcPr>
+          <w:p>
+            <w:pPr>
+              <w:widowControl w:val="0"/>
+              <w:pBdr>
+                <w:top w:val="nil"/>
+                <w:left w:val="nil"/>
+                <w:bottom w:val="nil"/>
+                <w:right w:val="nil"/>
+                <w:between w:val="nil"/>
+              </w:pBdr>
+              <w:spacing w:line="240" w:lineRule="auto"/>
+            </w:pPr>
+            <w:r>
+              <w:t xml:space="preserve">1) </w:t>
+            </w:r>
+            <w:r>
+              <w:t>Fazer login no sistema com acesso de garçom;</w:t>
+            </w:r>
+          </w:p>
+          <w:p>
+            <w:pPr>
+              <w:widowControl w:val="0"/>
+              <w:pBdr>
+                <w:top w:val="nil"/>
+                <w:left w:val="nil"/>
+                <w:bottom w:val="nil"/>
+                <w:right w:val="nil"/>
+                <w:between w:val="nil"/>
+              </w:pBdr>
+              <w:spacing w:line="240" w:lineRule="auto"/>
+            </w:pPr>
+            <w:r>
+              <w:t xml:space="preserve">2) </w:t>
+            </w:r>
+            <w:r>
+              <w:t>Entrar na página do garçom e visualizar os status dos pedidos;</w:t>
+            </w:r>
+          </w:p>
+          <w:p>
+            <w:pPr>
+              <w:widowControl w:val="0"/>
+              <w:pBdr>
+                <w:top w:val="nil"/>
+                <w:left w:val="nil"/>
+                <w:bottom w:val="nil"/>
+                <w:right w:val="nil"/>
+                <w:between w:val="nil"/>
+              </w:pBdr>
+              <w:spacing w:line="240" w:lineRule="auto"/>
+            </w:pPr>
+            <w:r>
+              <w:t xml:space="preserve">3) </w:t>
+            </w:r>
+            <w:r>
+              <w:t>Verificar se os pedidos listados correspondem aos pedidos cadastrados no banco de dados para aquele dia.</w:t>
+            </w:r>
+          </w:p>
+        </w:tc>
+      </w:tr>
+      <w:tr>
+        <w:tc>
+          <w:tcPr>
+            <w:tcW w:w="1995" w:type="dxa"/>
+            <w:shd w:val="clear" w:color="auto" w:fill="666666"/>
+            <w:tcMar>
+              <w:top w:w="100" w:type="dxa"/>
+              <w:left w:w="100" w:type="dxa"/>
+              <w:bottom w:w="100" w:type="dxa"/>
+              <w:right w:w="100" w:type="dxa"/>
+            </w:tcMar>
+            <w:vAlign w:val="center"/>
+          </w:tcPr>
+          <w:p>
+            <w:pPr>
+              <w:widowControl w:val="0"/>
+              <w:pBdr>
+                <w:top w:val="nil"/>
+                <w:left w:val="nil"/>
+                <w:bottom w:val="nil"/>
+                <w:right w:val="nil"/>
+                <w:between w:val="nil"/>
+              </w:pBdr>
+              <w:spacing w:line="240" w:lineRule="auto"/>
+              <w:jc w:val="center"/>
+              <w:rPr>
+                <w:b/>
+                <w:color w:val="FFFFFF"/>
+              </w:rPr>
+            </w:pPr>
+            <w:r>
+              <w:rPr>
+                <w:b/>
+                <w:color w:val="FFFFFF"/>
+              </w:rPr>
+              <w:t>Critérios de Êxito</w:t>
+            </w:r>
+          </w:p>
+        </w:tc>
+        <w:tc>
+          <w:tcPr>
+            <w:tcW w:w="7005" w:type="dxa"/>
+            <w:shd w:val="clear" w:color="auto" w:fill="auto"/>
+            <w:tcMar>
+              <w:top w:w="100" w:type="dxa"/>
+              <w:left w:w="100" w:type="dxa"/>
+              <w:bottom w:w="100" w:type="dxa"/>
+              <w:right w:w="100" w:type="dxa"/>
+            </w:tcMar>
+          </w:tcPr>
+          <w:p>
+            <w:pPr>
+              <w:widowControl w:val="0"/>
+              <w:pBdr>
+                <w:top w:val="nil"/>
+                <w:left w:val="nil"/>
+                <w:bottom w:val="nil"/>
+                <w:right w:val="nil"/>
+                <w:between w:val="nil"/>
+              </w:pBdr>
+              <w:spacing w:line="240" w:lineRule="auto"/>
+            </w:pPr>
+            <w:r>
+              <w:t>Os pedidos listados na tela do garçom devem corresponder aos cadastrados no banco de dados</w:t>
+            </w:r>
+            <w:r>
+              <w:t xml:space="preserve"> (nº mesa, descrição, horário e status).</w:t>
+            </w:r>
+          </w:p>
+        </w:tc>
+      </w:tr>
+    </w:tbl>
+    <w:p>
+      <w:pPr>
+        <w:rPr>
+          <w:rFonts w:ascii="Times New Roman" w:eastAsia="Times New Roman" w:hAnsi="Times New Roman" w:cs="Times New Roman"/>
+          <w:b/>
+          <w:sz w:val="24"/>
+          <w:szCs w:val="24"/>
+        </w:rPr>
+      </w:pPr>
+    </w:p>
+    <w:p>
+      <w:pPr>
+        <w:rPr>
+          <w:rFonts w:ascii="Times New Roman" w:eastAsia="Times New Roman" w:hAnsi="Times New Roman" w:cs="Times New Roman"/>
+          <w:b/>
+          <w:sz w:val="24"/>
+          <w:szCs w:val="24"/>
+        </w:rPr>
+      </w:pPr>
+    </w:p>
+    <w:p>
+      <w:pPr>
+        <w:rPr>
+          <w:rFonts w:ascii="Times New Roman" w:eastAsia="Times New Roman" w:hAnsi="Times New Roman" w:cs="Times New Roman"/>
+          <w:b/>
+          <w:sz w:val="24"/>
+          <w:szCs w:val="24"/>
+        </w:rPr>
+      </w:pPr>
+    </w:p>
+    <w:tbl>
+      <w:tblPr>
+        <w:tblW w:w="9000" w:type="dxa"/>
+        <w:tblBorders>
+          <w:top w:val="single" w:sz="8" w:space="0" w:color="000000"/>
+          <w:left w:val="single" w:sz="8" w:space="0" w:color="000000"/>
+          <w:bottom w:val="single" w:sz="8" w:space="0" w:color="000000"/>
+          <w:right w:val="single" w:sz="8" w:space="0" w:color="000000"/>
+          <w:insideH w:val="single" w:sz="8" w:space="0" w:color="000000"/>
+          <w:insideV w:val="single" w:sz="8" w:space="0" w:color="000000"/>
+        </w:tblBorders>
+        <w:tblLayout w:type="fixed"/>
+        <w:tblLook w:val="0600" w:firstRow="0" w:lastRow="0" w:firstColumn="0" w:lastColumn="0" w:noHBand="1" w:noVBand="1"/>
+      </w:tblPr>
+      <w:tblGrid>
+        <w:gridCol w:w="1995"/>
+        <w:gridCol w:w="7005"/>
+      </w:tblGrid>
+      <w:tr>
+        <w:tc>
+          <w:tcPr>
+            <w:tcW w:w="1995" w:type="dxa"/>
+            <w:shd w:val="clear" w:color="auto" w:fill="666666"/>
+            <w:tcMar>
+              <w:top w:w="100" w:type="dxa"/>
+              <w:left w:w="100" w:type="dxa"/>
+              <w:bottom w:w="100" w:type="dxa"/>
+              <w:right w:w="100" w:type="dxa"/>
+            </w:tcMar>
+            <w:vAlign w:val="center"/>
+          </w:tcPr>
+          <w:p>
+            <w:pPr>
+              <w:widowControl w:val="0"/>
+              <w:spacing w:line="240" w:lineRule="auto"/>
+              <w:jc w:val="center"/>
+              <w:rPr>
+                <w:b/>
+                <w:color w:val="FFFFFF"/>
+              </w:rPr>
+            </w:pPr>
+            <w:r>
+              <w:rPr>
+                <w:b/>
+                <w:color w:val="FFFFFF"/>
+              </w:rPr>
+              <w:lastRenderedPageBreak/>
+              <w:t>Caso de Teste</w:t>
+            </w:r>
+          </w:p>
+        </w:tc>
+        <w:tc>
+          <w:tcPr>
+            <w:tcW w:w="7005" w:type="dxa"/>
+            <w:shd w:val="clear" w:color="auto" w:fill="auto"/>
+            <w:tcMar>
+              <w:top w:w="100" w:type="dxa"/>
+              <w:left w:w="100" w:type="dxa"/>
+              <w:bottom w:w="100" w:type="dxa"/>
+              <w:right w:w="100" w:type="dxa"/>
+            </w:tcMar>
+          </w:tcPr>
+          <w:p>
+            <w:pPr>
+              <w:widowControl w:val="0"/>
+              <w:spacing w:line="240" w:lineRule="auto"/>
+              <w:rPr>
+                <w:b/>
+              </w:rPr>
+            </w:pPr>
+            <w:r>
+              <w:rPr>
+                <w:b/>
+              </w:rPr>
+              <w:t xml:space="preserve">CT-02 - Visualizar </w:t>
+            </w:r>
+            <w:r>
+              <w:rPr>
+                <w:b/>
+              </w:rPr>
+              <w:t>menu do restaurante</w:t>
+            </w:r>
+          </w:p>
+        </w:tc>
+      </w:tr>
+      <w:tr>
+        <w:tc>
+          <w:tcPr>
+            <w:tcW w:w="1995" w:type="dxa"/>
+            <w:shd w:val="clear" w:color="auto" w:fill="666666"/>
+            <w:tcMar>
+              <w:top w:w="100" w:type="dxa"/>
+              <w:left w:w="100" w:type="dxa"/>
+              <w:bottom w:w="100" w:type="dxa"/>
+              <w:right w:w="100" w:type="dxa"/>
+            </w:tcMar>
+            <w:vAlign w:val="center"/>
+          </w:tcPr>
+          <w:p>
+            <w:pPr>
+              <w:widowControl w:val="0"/>
+              <w:spacing w:line="240" w:lineRule="auto"/>
+              <w:jc w:val="center"/>
+              <w:rPr>
+                <w:b/>
+                <w:color w:val="FFFFFF"/>
+              </w:rPr>
+            </w:pPr>
+            <w:r>
+              <w:rPr>
+                <w:b/>
+                <w:color w:val="FFFFFF"/>
+              </w:rPr>
+              <w:t>Requisitos Associados</w:t>
+            </w:r>
+          </w:p>
+        </w:tc>
+        <w:tc>
+          <w:tcPr>
+            <w:tcW w:w="7005" w:type="dxa"/>
+            <w:shd w:val="clear" w:color="auto" w:fill="auto"/>
+            <w:tcMar>
+              <w:top w:w="100" w:type="dxa"/>
+              <w:left w:w="100" w:type="dxa"/>
+              <w:bottom w:w="100" w:type="dxa"/>
+              <w:right w:w="100" w:type="dxa"/>
+            </w:tcMar>
+          </w:tcPr>
+          <w:p>
+            <w:pPr>
+              <w:widowControl w:val="0"/>
+              <w:pBdr>
+                <w:top w:val="nil"/>
+                <w:left w:val="nil"/>
+                <w:bottom w:val="nil"/>
+                <w:right w:val="nil"/>
+                <w:between w:val="nil"/>
+              </w:pBdr>
+              <w:spacing w:line="240" w:lineRule="auto"/>
+            </w:pPr>
+            <w:r>
+              <w:t>RF-02 O site deve apresentar um menu com os pratos e bebidas disponíveis no dia.</w:t>
+            </w:r>
+          </w:p>
+          <w:p>
+            <w:pPr>
+              <w:widowControl w:val="0"/>
+              <w:spacing w:line="240" w:lineRule="auto"/>
+            </w:pPr>
+          </w:p>
+        </w:tc>
+      </w:tr>
+      <w:tr>
+        <w:tc>
+          <w:tcPr>
+            <w:tcW w:w="1995" w:type="dxa"/>
+            <w:shd w:val="clear" w:color="auto" w:fill="666666"/>
+            <w:tcMar>
+              <w:top w:w="100" w:type="dxa"/>
+              <w:left w:w="100" w:type="dxa"/>
+              <w:bottom w:w="100" w:type="dxa"/>
+              <w:right w:w="100" w:type="dxa"/>
+            </w:tcMar>
+            <w:vAlign w:val="center"/>
+          </w:tcPr>
+          <w:p>
+            <w:pPr>
+              <w:widowControl w:val="0"/>
+              <w:spacing w:line="240" w:lineRule="auto"/>
+              <w:jc w:val="center"/>
+              <w:rPr>
+                <w:b/>
+                <w:color w:val="FFFFFF"/>
+              </w:rPr>
+            </w:pPr>
+            <w:r>
+              <w:rPr>
+                <w:b/>
+                <w:color w:val="FFFFFF"/>
+              </w:rPr>
+              <w:t>Objetivo do Teste</w:t>
+            </w:r>
+          </w:p>
+        </w:tc>
+        <w:tc>
+          <w:tcPr>
+            <w:tcW w:w="7005" w:type="dxa"/>
+            <w:shd w:val="clear" w:color="auto" w:fill="auto"/>
+            <w:tcMar>
+              <w:top w:w="100" w:type="dxa"/>
+              <w:left w:w="100" w:type="dxa"/>
+              <w:bottom w:w="100" w:type="dxa"/>
+              <w:right w:w="100" w:type="dxa"/>
+            </w:tcMar>
+          </w:tcPr>
+          <w:p>
+            <w:pPr>
+              <w:widowControl w:val="0"/>
+              <w:spacing w:line="240" w:lineRule="auto"/>
+            </w:pPr>
+            <w:r>
+              <w:t>Verificar se</w:t>
+            </w:r>
+            <w:r>
+              <w:t xml:space="preserve"> o cardápio cadastrado corresponde ao apresentado ao cliente.</w:t>
+            </w:r>
+          </w:p>
+        </w:tc>
+      </w:tr>
+      <w:tr>
+        <w:tc>
+          <w:tcPr>
+            <w:tcW w:w="1995" w:type="dxa"/>
+            <w:shd w:val="clear" w:color="auto" w:fill="666666"/>
+            <w:tcMar>
+              <w:top w:w="100" w:type="dxa"/>
+              <w:left w:w="100" w:type="dxa"/>
+              <w:bottom w:w="100" w:type="dxa"/>
+              <w:right w:w="100" w:type="dxa"/>
+            </w:tcMar>
+            <w:vAlign w:val="center"/>
+          </w:tcPr>
+          <w:p>
+            <w:pPr>
+              <w:widowControl w:val="0"/>
+              <w:spacing w:line="240" w:lineRule="auto"/>
+              <w:jc w:val="center"/>
+              <w:rPr>
+                <w:b/>
+                <w:color w:val="FFFFFF"/>
+              </w:rPr>
+            </w:pPr>
+            <w:r>
+              <w:rPr>
+                <w:b/>
+                <w:color w:val="FFFFFF"/>
+              </w:rPr>
+              <w:t>Passos</w:t>
+            </w:r>
+          </w:p>
+        </w:tc>
+        <w:tc>
+          <w:tcPr>
+            <w:tcW w:w="7005" w:type="dxa"/>
+            <w:shd w:val="clear" w:color="auto" w:fill="auto"/>
+            <w:tcMar>
+              <w:top w:w="100" w:type="dxa"/>
+              <w:left w:w="100" w:type="dxa"/>
+              <w:bottom w:w="100" w:type="dxa"/>
+              <w:right w:w="100" w:type="dxa"/>
+            </w:tcMar>
+          </w:tcPr>
+          <w:p>
+            <w:pPr>
+              <w:widowControl w:val="0"/>
+              <w:pBdr>
+                <w:top w:val="nil"/>
+                <w:left w:val="nil"/>
+                <w:bottom w:val="nil"/>
+                <w:right w:val="nil"/>
+                <w:between w:val="nil"/>
+              </w:pBdr>
+              <w:spacing w:line="240" w:lineRule="auto"/>
+            </w:pPr>
+            <w:r>
+              <w:t>1) Fazer login no sistema com acesso de cliente;</w:t>
+            </w:r>
+          </w:p>
+          <w:p>
+            <w:pPr>
+              <w:widowControl w:val="0"/>
+              <w:pBdr>
+                <w:top w:val="nil"/>
+                <w:left w:val="nil"/>
+                <w:bottom w:val="nil"/>
+                <w:right w:val="nil"/>
+                <w:between w:val="nil"/>
+              </w:pBdr>
+              <w:spacing w:line="240" w:lineRule="auto"/>
+            </w:pPr>
+            <w:r>
+              <w:t>2) Clicar na opção “cardápio” do menu lateral;</w:t>
+            </w:r>
+          </w:p>
+          <w:p>
+            <w:pPr>
+              <w:widowControl w:val="0"/>
+              <w:spacing w:line="240" w:lineRule="auto"/>
+            </w:pPr>
+            <w:r>
+              <w:t>3) Verificar se os itens exibidos correspondem aos cadastrados no banco de dados</w:t>
+            </w:r>
+            <w:r>
+              <w:t>.</w:t>
+            </w:r>
+            <w:r>
+              <w:t xml:space="preserve"> </w:t>
+            </w:r>
+          </w:p>
+        </w:tc>
+      </w:tr>
+      <w:tr>
+        <w:tc>
+          <w:tcPr>
+            <w:tcW w:w="1995" w:type="dxa"/>
+            <w:shd w:val="clear" w:color="auto" w:fill="666666"/>
+            <w:tcMar>
+              <w:top w:w="100" w:type="dxa"/>
+              <w:left w:w="100" w:type="dxa"/>
+              <w:bottom w:w="100" w:type="dxa"/>
+              <w:right w:w="100" w:type="dxa"/>
+            </w:tcMar>
+            <w:vAlign w:val="center"/>
+          </w:tcPr>
+          <w:p>
+            <w:pPr>
+              <w:widowControl w:val="0"/>
+              <w:spacing w:line="240" w:lineRule="auto"/>
+              <w:jc w:val="center"/>
+              <w:rPr>
+                <w:b/>
+                <w:color w:val="FFFFFF"/>
+              </w:rPr>
+            </w:pPr>
+            <w:r>
+              <w:rPr>
+                <w:b/>
+                <w:color w:val="FFFFFF"/>
+              </w:rPr>
+              <w:t>Critérios de Êxito</w:t>
+            </w:r>
+          </w:p>
+        </w:tc>
+        <w:tc>
+          <w:tcPr>
+            <w:tcW w:w="7005" w:type="dxa"/>
+            <w:shd w:val="clear" w:color="auto" w:fill="auto"/>
+            <w:tcMar>
+              <w:top w:w="100" w:type="dxa"/>
+              <w:left w:w="100" w:type="dxa"/>
+              <w:bottom w:w="100" w:type="dxa"/>
+              <w:right w:w="100" w:type="dxa"/>
+            </w:tcMar>
+          </w:tcPr>
+          <w:p>
+            <w:pPr>
+              <w:widowControl w:val="0"/>
+              <w:spacing w:line="240" w:lineRule="auto"/>
+            </w:pPr>
+            <w:r>
+              <w:t>Os itens listados na tela do cliente devem corresponder aos cadastrados no banco de dados com status de ativo.</w:t>
+            </w:r>
+          </w:p>
+        </w:tc>
+      </w:tr>
+    </w:tbl>
+    <w:p>
+      <w:pPr>
+        <w:rPr>
+          <w:rFonts w:ascii="Times New Roman" w:eastAsia="Times New Roman" w:hAnsi="Times New Roman" w:cs="Times New Roman"/>
+          <w:b/>
+          <w:sz w:val="24"/>
+          <w:szCs w:val="24"/>
+        </w:rPr>
+      </w:pPr>
+    </w:p>
+    <w:p/>
+    <w:p>
+      <w:pPr>
+        <w:rPr>
+          <w:rFonts w:ascii="Times New Roman" w:eastAsia="Times New Roman" w:hAnsi="Times New Roman" w:cs="Times New Roman"/>
+          <w:b/>
+          <w:sz w:val="24"/>
+          <w:szCs w:val="24"/>
+        </w:rPr>
+      </w:pPr>
+      <w:r>
+        <w:rPr>
+          <w:rFonts w:ascii="Times New Roman" w:eastAsia="Times New Roman" w:hAnsi="Times New Roman" w:cs="Times New Roman"/>
+          <w:b/>
+          <w:sz w:val="24"/>
+          <w:szCs w:val="24"/>
+        </w:rPr>
+        <w:t xml:space="preserve">9. </w:t>
+      </w:r>
+      <w:r>
+        <w:rPr>
+          <w:rFonts w:ascii="Times New Roman" w:eastAsia="Times New Roman" w:hAnsi="Times New Roman" w:cs="Times New Roman"/>
+          <w:b/>
+          <w:sz w:val="24"/>
+          <w:szCs w:val="24"/>
+        </w:rPr>
+        <w:t>Registro de Testes de Software</w:t>
+      </w:r>
+    </w:p>
+    <w:p>
+      <w:pPr>
+        <w:rPr>
+          <w:b/>
+        </w:rPr>
+      </w:pPr>
+    </w:p>
+    <w:p>
+      <w:pPr>
+        <w:rPr>
+          <w:b/>
+        </w:rPr>
+      </w:pPr>
+      <w:r>
+        <w:rPr>
+          <w:b/>
+        </w:rPr>
+        <w:t>CT-01 - Visualizar pedidos</w:t>
+      </w:r>
+      <w:r>
+        <w:rPr>
+          <w:b/>
+        </w:rPr>
+        <w:t>:</w:t>
+      </w:r>
+    </w:p>
+    <w:p>
+      <w:pPr>
+        <w:rPr>
+          <w:rFonts w:ascii="Times New Roman" w:eastAsia="Times New Roman" w:hAnsi="Times New Roman" w:cs="Times New Roman"/>
+          <w:b/>
+          <w:sz w:val="24"/>
+          <w:szCs w:val="24"/>
+        </w:rPr>
+      </w:pPr>
+    </w:p>
+    <w:p>
+      <w:pPr>
+        <w:pStyle w:val="PargrafodaLista"/>
+        <w:widowControl w:val="0"/>
+        <w:numPr>
+          <w:ilvl w:val="0"/>
+          <w:numId w:val="13"/>
+        </w:numPr>
+        <w:pBdr>
+          <w:top w:val="nil"/>
+          <w:left w:val="nil"/>
+          <w:bottom w:val="nil"/>
+          <w:right w:val="nil"/>
+          <w:between w:val="nil"/>
+        </w:pBdr>
+        <w:spacing w:line="240" w:lineRule="auto"/>
+      </w:pPr>
+      <w:r>
+        <w:t>Passo</w:t>
+      </w:r>
+      <w:r>
+        <w:t xml:space="preserve"> </w:t>
+      </w:r>
+      <w:r>
+        <w:t xml:space="preserve">1: </w:t>
+      </w:r>
+      <w:r>
+        <w:t>Fazer login no sistema com acesso de garçom;</w:t>
+      </w:r>
+    </w:p>
+    <w:p>
+      <w:pPr>
+        <w:pStyle w:val="PargrafodaLista"/>
+        <w:widowControl w:val="0"/>
+        <w:numPr>
+          <w:ilvl w:val="0"/>
+          <w:numId w:val="13"/>
+        </w:numPr>
+        <w:pBdr>
+          <w:top w:val="nil"/>
+          <w:left w:val="nil"/>
+          <w:bottom w:val="nil"/>
+          <w:right w:val="nil"/>
+          <w:between w:val="nil"/>
+        </w:pBdr>
+        <w:spacing w:line="240" w:lineRule="auto"/>
+      </w:pPr>
+      <w:r>
+        <w:t>Passo</w:t>
+      </w:r>
+      <w:r>
+        <w:t xml:space="preserve"> </w:t>
+      </w:r>
+      <w:r>
+        <w:t>2:</w:t>
+      </w:r>
+      <w:r>
+        <w:t>Entrar na página do garçom e visualizar os status dos pedidos;</w:t>
+      </w:r>
+    </w:p>
+    <w:p>
+      <w:pPr>
+        <w:pStyle w:val="PargrafodaLista"/>
+        <w:numPr>
+          <w:ilvl w:val="0"/>
+          <w:numId w:val="13"/>
+        </w:numPr>
+        <w:rPr>
+          <w:rFonts w:ascii="Times New Roman" w:eastAsia="Times New Roman" w:hAnsi="Times New Roman" w:cs="Times New Roman"/>
+          <w:b/>
+          <w:sz w:val="24"/>
+          <w:szCs w:val="24"/>
+        </w:rPr>
+      </w:pPr>
+      <w:r>
+        <w:t>Passo</w:t>
+      </w:r>
+      <w:r>
+        <w:t xml:space="preserve"> </w:t>
+      </w:r>
+      <w:r>
+        <w:t>3:</w:t>
+      </w:r>
+      <w:r>
+        <w:t>Verificar se os pedidos listados correspondem aos pedidos cadastrados no banco de dados para aquele dia.</w:t>
+      </w:r>
+    </w:p>
+    <w:p>
+      <w:pPr>
+        <w:rPr>
+          <w:rFonts w:ascii="Times New Roman" w:eastAsia="Times New Roman" w:hAnsi="Times New Roman" w:cs="Times New Roman"/>
+          <w:b/>
+          <w:sz w:val="24"/>
+          <w:szCs w:val="24"/>
+        </w:rPr>
+      </w:pPr>
+    </w:p>
+    <w:p>
+      <w:pPr>
+        <w:rPr>
+          <w:rFonts w:ascii="Times New Roman" w:eastAsia="Times New Roman" w:hAnsi="Times New Roman" w:cs="Times New Roman"/>
+          <w:b/>
+          <w:sz w:val="24"/>
+          <w:szCs w:val="24"/>
+        </w:rPr>
+      </w:pPr>
+    </w:p>
+    <w:p>
+      <w:pPr>
+        <w:pStyle w:val="SemEspaamento"/>
+      </w:pPr>
+      <w:r>
+        <w:rPr>
+          <w:noProof/>
+        </w:rPr>
+        <w:drawing>
+          <wp:inline distT="0" distB="0" distL="0" distR="0" wp14:anchorId="02AFADE7" wp14:editId="5E68D4A9">
+            <wp:extent cx="5733415" cy="1312545"/>
+            <wp:effectExtent l="0" t="0" r="635" b="1905"/>
+            <wp:docPr id="28" name="Imagem 28"/>
+            <wp:cNvGraphicFramePr>
+              <a:graphicFrameLocks xmlns:a="http://schemas.openxmlformats.org/drawingml/2006/main" noChangeAspect="1"/>
+            </wp:cNvGraphicFramePr>
+            <a:graphic xmlns:a="http://schemas.openxmlformats.org/drawingml/2006/main">
+              <a:graphicData uri="http://schemas.openxmlformats.org/drawingml/2006/picture">
+                <pic:pic xmlns:pic="http://schemas.openxmlformats.org/drawingml/2006/picture">
+                  <pic:nvPicPr>
+                    <pic:cNvPr id="0" name="Picture 5"/>
+                    <pic:cNvPicPr>
+                      <a:picLocks noChangeAspect="1" noChangeArrowheads="1"/>
+                    </pic:cNvPicPr>
+                  </pic:nvPicPr>
+                  <pic:blipFill>
+                    <a:blip r:embed="rId32" cstate="print">
+                      <a:extLst>
+                        <a:ext uri="{28A0092B-C50C-407E-A947-70E740481C1C}">
+                          <a14:useLocalDpi xmlns:a14="http://schemas.microsoft.com/office/drawing/2010/main" val="0"/>
+                        </a:ext>
+                      </a:extLst>
+                    </a:blip>
+                    <a:srcRect/>
+                    <a:stretch>
+                      <a:fillRect/>
+                    </a:stretch>
+                  </pic:blipFill>
+                  <pic:spPr bwMode="auto">
+                    <a:xfrm>
+                      <a:off x="0" y="0"/>
+                      <a:ext cx="5733415" cy="1312545"/>
+                    </a:xfrm>
+                    <a:prstGeom prst="rect">
+                      <a:avLst/>
+                    </a:prstGeom>
+                    <a:noFill/>
+                    <a:ln>
+                      <a:noFill/>
+                    </a:ln>
+                  </pic:spPr>
+                </pic:pic>
+              </a:graphicData>
+            </a:graphic>
+          </wp:inline>
+        </w:drawing>
+      </w:r>
+    </w:p>
+    <w:p>
+      <w:pPr>
+        <w:rPr>
+          <w:rFonts w:ascii="Times New Roman" w:eastAsia="Times New Roman" w:hAnsi="Times New Roman" w:cs="Times New Roman"/>
+          <w:b/>
+          <w:sz w:val="24"/>
+          <w:szCs w:val="24"/>
+        </w:rPr>
+      </w:pPr>
+    </w:p>
+    <w:p>
+      <w:pPr>
+        <w:jc w:val="center"/>
+        <w:rPr>
+          <w:rFonts w:ascii="Times New Roman" w:eastAsia="Times New Roman" w:hAnsi="Times New Roman" w:cs="Times New Roman"/>
+          <w:b/>
+          <w:sz w:val="24"/>
+          <w:szCs w:val="24"/>
+        </w:rPr>
+      </w:pPr>
+    </w:p>
+    <w:p>
+      <w:pPr>
+        <w:jc w:val="center"/>
+        <w:rPr>
+          <w:rFonts w:ascii="Times New Roman" w:eastAsia="Times New Roman" w:hAnsi="Times New Roman" w:cs="Times New Roman"/>
+          <w:b/>
+          <w:sz w:val="24"/>
+          <w:szCs w:val="24"/>
+        </w:rPr>
+      </w:pPr>
+    </w:p>
+    <w:p>
+      <w:pPr>
+        <w:rPr>
+          <w:b/>
+        </w:rPr>
+      </w:pPr>
+      <w:r>
+        <w:rPr>
+          <w:b/>
+        </w:rPr>
+        <w:t>CT-02 - Visualizar menu do restaurante</w:t>
+      </w:r>
+    </w:p>
+    <w:p>
+      <w:pPr>
+        <w:rPr>
+          <w:rFonts w:ascii="Times New Roman" w:eastAsia="Times New Roman" w:hAnsi="Times New Roman" w:cs="Times New Roman"/>
+          <w:b/>
+          <w:sz w:val="24"/>
+          <w:szCs w:val="24"/>
+        </w:rPr>
+      </w:pPr>
+    </w:p>
+    <w:p>
+      <w:pPr>
+        <w:pStyle w:val="PargrafodaLista"/>
+        <w:widowControl w:val="0"/>
+        <w:numPr>
+          <w:ilvl w:val="0"/>
+          <w:numId w:val="14"/>
+        </w:numPr>
+        <w:pBdr>
+          <w:top w:val="nil"/>
+          <w:left w:val="nil"/>
+          <w:bottom w:val="nil"/>
+          <w:right w:val="nil"/>
+          <w:between w:val="nil"/>
+        </w:pBdr>
+        <w:spacing w:line="240" w:lineRule="auto"/>
+      </w:pPr>
+      <w:r>
+        <w:t xml:space="preserve">Passo 1: </w:t>
+      </w:r>
+      <w:r>
+        <w:t>Fazer login no sistema com acesso de cliente;</w:t>
+      </w:r>
+      <w:r>
+        <w:t xml:space="preserve"> </w:t>
+      </w:r>
+    </w:p>
+    <w:p>
+      <w:pPr>
+        <w:pStyle w:val="PargrafodaLista"/>
+        <w:widowControl w:val="0"/>
+        <w:numPr>
+          <w:ilvl w:val="0"/>
+          <w:numId w:val="14"/>
+        </w:numPr>
+        <w:pBdr>
+          <w:top w:val="nil"/>
+          <w:left w:val="nil"/>
+          <w:bottom w:val="nil"/>
+          <w:right w:val="nil"/>
+          <w:between w:val="nil"/>
+        </w:pBdr>
+        <w:spacing w:line="240" w:lineRule="auto"/>
+        <w:rPr>
+          <w:rFonts w:ascii="Times New Roman" w:eastAsia="Times New Roman" w:hAnsi="Times New Roman" w:cs="Times New Roman"/>
+          <w:b/>
+          <w:sz w:val="24"/>
+          <w:szCs w:val="24"/>
+        </w:rPr>
+      </w:pPr>
+      <w:r>
+        <w:t xml:space="preserve">Passo 2: </w:t>
+      </w:r>
+      <w:r>
+        <w:t>Clicar na opção “cardápio” do menu lateral;</w:t>
+      </w:r>
+    </w:p>
+    <w:p>
+      <w:pPr>
+        <w:pStyle w:val="PargrafodaLista"/>
+        <w:widowControl w:val="0"/>
+        <w:numPr>
+          <w:ilvl w:val="0"/>
+          <w:numId w:val="14"/>
+        </w:numPr>
+        <w:pBdr>
+          <w:top w:val="nil"/>
+          <w:left w:val="nil"/>
+          <w:bottom w:val="nil"/>
+          <w:right w:val="nil"/>
+          <w:between w:val="nil"/>
+        </w:pBdr>
+        <w:spacing w:line="240" w:lineRule="auto"/>
+        <w:rPr>
+          <w:rFonts w:ascii="Times New Roman" w:eastAsia="Times New Roman" w:hAnsi="Times New Roman" w:cs="Times New Roman"/>
+          <w:b/>
+          <w:sz w:val="24"/>
+          <w:szCs w:val="24"/>
+        </w:rPr>
+      </w:pPr>
+      <w:r>
+        <w:t xml:space="preserve">Passo 3: </w:t>
+      </w:r>
+      <w:r>
+        <w:t>Verificar se os itens exibidos correspondem aos cadastrados no banco de dados.</w:t>
+      </w:r>
+    </w:p>
+    <w:p>
+      <w:pPr>
+        <w:jc w:val="center"/>
+        <w:rPr>
+          <w:rFonts w:ascii="Times New Roman" w:eastAsia="Times New Roman" w:hAnsi="Times New Roman" w:cs="Times New Roman"/>
+          <w:b/>
+          <w:sz w:val="24"/>
+          <w:szCs w:val="24"/>
+        </w:rPr>
+      </w:pPr>
+      <w:r>
+        <w:rPr>
+          <w:rFonts w:ascii="Times New Roman" w:eastAsia="Times New Roman" w:hAnsi="Times New Roman" w:cs="Times New Roman"/>
+          <w:b/>
+          <w:noProof/>
+          <w:sz w:val="24"/>
+          <w:szCs w:val="24"/>
+        </w:rPr>
+        <w:lastRenderedPageBreak/>
+        <w:drawing>
+          <wp:inline distT="0" distB="0" distL="0" distR="0" wp14:anchorId="16293FDF" wp14:editId="59737542">
+            <wp:extent cx="5721985" cy="2238375"/>
+            <wp:effectExtent l="0" t="0" r="0" b="9525"/>
+            <wp:docPr id="19" name="Imagem 19"/>
+            <wp:cNvGraphicFramePr>
+              <a:graphicFrameLocks xmlns:a="http://schemas.openxmlformats.org/drawingml/2006/main" noChangeAspect="1"/>
+            </wp:cNvGraphicFramePr>
+            <a:graphic xmlns:a="http://schemas.openxmlformats.org/drawingml/2006/main">
+              <a:graphicData uri="http://schemas.openxmlformats.org/drawingml/2006/picture">
+                <pic:pic xmlns:pic="http://schemas.openxmlformats.org/drawingml/2006/picture">
+                  <pic:nvPicPr>
+                    <pic:cNvPr id="0" name="Picture 1"/>
+                    <pic:cNvPicPr>
+                      <a:picLocks noChangeAspect="1" noChangeArrowheads="1"/>
+                    </pic:cNvPicPr>
+                  </pic:nvPicPr>
+                  <pic:blipFill>
+                    <a:blip r:embed="rId33">
+                      <a:extLst>
+                        <a:ext uri="{28A0092B-C50C-407E-A947-70E740481C1C}">
+                          <a14:useLocalDpi xmlns:a14="http://schemas.microsoft.com/office/drawing/2010/main" val="0"/>
+                        </a:ext>
+                      </a:extLst>
+                    </a:blip>
+                    <a:srcRect/>
+                    <a:stretch>
+                      <a:fillRect/>
+                    </a:stretch>
+                  </pic:blipFill>
+                  <pic:spPr bwMode="auto">
+                    <a:xfrm>
+                      <a:off x="0" y="0"/>
+                      <a:ext cx="5721985" cy="2238375"/>
+                    </a:xfrm>
+                    <a:prstGeom prst="rect">
+                      <a:avLst/>
+                    </a:prstGeom>
+                    <a:noFill/>
+                    <a:ln>
+                      <a:noFill/>
+                    </a:ln>
+                  </pic:spPr>
+                </pic:pic>
+              </a:graphicData>
+            </a:graphic>
+          </wp:inline>
+        </w:drawing>
+      </w:r>
+    </w:p>
+    <w:p>
+      <w:pPr>
+        <w:rPr>
+          <w:rFonts w:ascii="Times New Roman" w:eastAsia="Times New Roman" w:hAnsi="Times New Roman" w:cs="Times New Roman"/>
+          <w:b/>
+          <w:sz w:val="24"/>
+          <w:szCs w:val="24"/>
+        </w:rPr>
+      </w:pPr>
+    </w:p>
+    <w:p>
+      <w:pPr>
+        <w:rPr>
+          <w:rFonts w:ascii="Times New Roman" w:eastAsia="Times New Roman" w:hAnsi="Times New Roman" w:cs="Times New Roman"/>
+          <w:b/>
+          <w:sz w:val="24"/>
+          <w:szCs w:val="24"/>
+        </w:rPr>
+      </w:pPr>
+    </w:p>
+    <w:p>
+      <w:pPr>
+        <w:rPr>
+          <w:rFonts w:ascii="Times New Roman" w:eastAsia="Times New Roman" w:hAnsi="Times New Roman" w:cs="Times New Roman"/>
+          <w:b/>
+          <w:sz w:val="24"/>
+          <w:szCs w:val="24"/>
+        </w:rPr>
+      </w:pPr>
+    </w:p>
+    <w:p>
+      <w:pPr>
+        <w:rPr>
+          <w:rFonts w:ascii="Times New Roman" w:eastAsia="Times New Roman" w:hAnsi="Times New Roman" w:cs="Times New Roman"/>
+          <w:b/>
+          <w:sz w:val="24"/>
+          <w:szCs w:val="24"/>
+        </w:rPr>
+      </w:pPr>
+    </w:p>
     <w:p>
       <w:pPr>
         <w:spacing w:line="360" w:lineRule="auto"/>
@@ -11987,8 +14667,8 @@
           <w:szCs w:val="24"/>
         </w:rPr>
       </w:pPr>
-      <w:bookmarkStart w:id="42" w:name="_l6pl9dri6xou" w:colFirst="0" w:colLast="0"/>
-      <w:bookmarkEnd w:id="42"/>
+      <w:bookmarkStart w:id="43" w:name="_l6pl9dri6xou" w:colFirst="0" w:colLast="0"/>
+      <w:bookmarkEnd w:id="43"/>
     </w:p>
     <w:p>
       <w:pPr>
@@ -12002,8 +14682,8 @@
           <w:szCs w:val="24"/>
         </w:rPr>
       </w:pPr>
-      <w:bookmarkStart w:id="43" w:name="_dhyz2xlw4h" w:colFirst="0" w:colLast="0"/>
-      <w:bookmarkEnd w:id="43"/>
+      <w:bookmarkStart w:id="44" w:name="_dhyz2xlw4h" w:colFirst="0" w:colLast="0"/>
+      <w:bookmarkEnd w:id="44"/>
       <w:r>
         <w:br w:type="page"/>
       </w:r>
@@ -12020,8 +14700,8 @@
           <w:szCs w:val="24"/>
         </w:rPr>
       </w:pPr>
-      <w:bookmarkStart w:id="44" w:name="_isuyj6rsxxqt" w:colFirst="0" w:colLast="0"/>
-      <w:bookmarkEnd w:id="44"/>
+      <w:bookmarkStart w:id="45" w:name="_isuyj6rsxxqt" w:colFirst="0" w:colLast="0"/>
+      <w:bookmarkEnd w:id="45"/>
       <w:r>
         <w:rPr>
           <w:rFonts w:ascii="Times New Roman" w:eastAsia="Times New Roman" w:hAnsi="Times New Roman" w:cs="Times New Roman"/>
@@ -12084,8 +14764,27 @@
           <w:sz w:val="24"/>
           <w:szCs w:val="24"/>
         </w:rPr>
-        <w:t xml:space="preserve">MEIRELLES, Fernando de Souza. 33ª Pesquisa Anual do FGVcia: uso da TI nas Empresas. </w:t>
-      </w:r>
+        <w:t xml:space="preserve">MEIRELLES, Fernando de Souza. 33ª Pesquisa Anual do </w:t>
+      </w:r>
+      <w:proofErr w:type="spellStart"/>
+      <w:r>
+        <w:rPr>
+          <w:rFonts w:ascii="Times New Roman" w:eastAsia="Times New Roman" w:hAnsi="Times New Roman" w:cs="Times New Roman"/>
+          <w:sz w:val="24"/>
+          <w:szCs w:val="24"/>
+        </w:rPr>
+        <w:t>FGVcia</w:t>
+      </w:r>
+      <w:proofErr w:type="spellEnd"/>
+      <w:r>
+        <w:rPr>
+          <w:rFonts w:ascii="Times New Roman" w:eastAsia="Times New Roman" w:hAnsi="Times New Roman" w:cs="Times New Roman"/>
+          <w:sz w:val="24"/>
+          <w:szCs w:val="24"/>
+        </w:rPr>
+        <w:t xml:space="preserve">: uso da TI nas Empresas. </w:t>
+      </w:r>
+      <w:proofErr w:type="spellStart"/>
       <w:r>
         <w:rPr>
           <w:rFonts w:ascii="Times New Roman" w:eastAsia="Times New Roman" w:hAnsi="Times New Roman" w:cs="Times New Roman"/>
@@ -12095,6 +14794,7 @@
         </w:rPr>
         <w:t>FVGcia</w:t>
       </w:r>
+      <w:proofErr w:type="spellEnd"/>
       <w:r>
         <w:rPr>
           <w:rFonts w:ascii="Times New Roman" w:eastAsia="Times New Roman" w:hAnsi="Times New Roman" w:cs="Times New Roman"/>
@@ -12103,7 +14803,7 @@
         </w:rPr>
         <w:t>, 2022. Disponível em:</w:t>
       </w:r>
-      <w:hyperlink r:id="rId32">
+      <w:hyperlink r:id="rId34">
         <w:r>
           <w:rPr>
             <w:rFonts w:ascii="Times New Roman" w:eastAsia="Times New Roman" w:hAnsi="Times New Roman" w:cs="Times New Roman"/>
@@ -12184,7 +14884,7 @@
         </w:rPr>
         <w:t xml:space="preserve"> (site), 2022. Disponível em:</w:t>
       </w:r>
-      <w:hyperlink r:id="rId33">
+      <w:hyperlink r:id="rId35">
         <w:r>
           <w:rPr>
             <w:rFonts w:ascii="Times New Roman" w:eastAsia="Times New Roman" w:hAnsi="Times New Roman" w:cs="Times New Roman"/>
@@ -12361,6 +15061,232 @@
 <file path=word/numbering.xml><?xml version="1.0" encoding="utf-8"?>
 <w:numbering xmlns:wpc="http://schemas.microsoft.com/office/word/2010/wordprocessingCanvas" xmlns:cx="http://schemas.microsoft.com/office/drawing/2014/chartex" xmlns:cx1="http://schemas.microsoft.com/office/drawing/2015/9/8/chartex" xmlns:cx2="http://schemas.microsoft.com/office/drawing/2015/10/21/chartex" xmlns:cx3="http://schemas.microsoft.com/office/drawing/2016/5/9/chartex" xmlns:cx4="http://schemas.microsoft.com/office/drawing/2016/5/10/chartex" xmlns:cx5="http://schemas.microsoft.com/office/drawing/2016/5/11/chartex" xmlns:cx6="http://schemas.microsoft.com/office/drawing/2016/5/12/chartex" xmlns:cx7="http://schemas.microsoft.com/office/drawing/2016/5/13/chartex" xmlns:cx8="http://schemas.microsoft.com/office/drawing/2016/5/14/chartex" xmlns:mc="http://schemas.openxmlformats.org/markup-compatibility/2006" xmlns:aink="http://schemas.microsoft.com/office/drawing/2016/ink" xmlns:am3d="http://schemas.microsoft.com/office/drawing/2017/model3d" xmlns:o="urn:schemas-microsoft-com:office:office" xmlns:oel="http://schemas.microsoft.com/office/2019/extlst" xmlns:r="http://schemas.openxmlformats.org/officeDocument/2006/relationships" xmlns:m="http://schemas.openxmlformats.org/officeDocument/2006/math" xmlns:v="urn:schemas-microsoft-com:vml" xmlns:wp14="http://schemas.microsoft.com/office/word/2010/wordprocessingDrawing" xmlns:wp="http://schemas.openxmlformats.org/drawingml/2006/wordprocessingDrawing" xmlns:w10="urn:schemas-microsoft-com:office:word" xmlns:w="http://schemas.openxmlformats.org/wordprocessingml/2006/main" xmlns:w14="http://schemas.microsoft.com/office/word/2010/wordml" xmlns:w15="http://schemas.microsoft.com/office/word/2012/wordml" xmlns:w16cex="http://schemas.microsoft.com/office/word/2018/wordml/cex" xmlns:w16cid="http://schemas.microsoft.com/office/word/2016/wordml/cid" xmlns:w16="http://schemas.microsoft.com/office/word/2018/wordml" xmlns:w16sdtdh="http://schemas.microsoft.com/office/word/2020/wordml/sdtdatahash" xmlns:w16se="http://schemas.microsoft.com/office/word/2015/wordml/symex" xmlns:wpg="http://schemas.microsoft.com/office/word/2010/wordprocessingGroup" xmlns:wpi="http://schemas.microsoft.com/office/word/2010/wordprocessingInk" xmlns:wne="http://schemas.microsoft.com/office/word/2006/wordml" xmlns:wps="http://schemas.microsoft.com/office/word/2010/wordprocessingShape" mc:Ignorable="w14 w15 w16se w16cid w16 w16cex w16sdtdh wp14">
   <w:abstractNum w:abstractNumId="0" w15:restartNumberingAfterBreak="0">
+    <w:nsid w:val="06D30129"/>
+    <w:multiLevelType w:val="hybridMultilevel"/>
+    <w:tmpl w:val="6CA44B78"/>
+    <w:lvl w:ilvl="0" w:tplc="04160001">
+      <w:start w:val="1"/>
+      <w:numFmt w:val="bullet"/>
+      <w:lvlText w:val=""/>
+      <w:lvlJc w:val="left"/>
+      <w:pPr>
+        <w:ind w:left="720" w:hanging="360"/>
+      </w:pPr>
+      <w:rPr>
+        <w:rFonts w:ascii="Symbol" w:hAnsi="Symbol" w:hint="default"/>
+      </w:rPr>
+    </w:lvl>
+    <w:lvl w:ilvl="1" w:tplc="04160003" w:tentative="1">
+      <w:start w:val="1"/>
+      <w:numFmt w:val="bullet"/>
+      <w:lvlText w:val="o"/>
+      <w:lvlJc w:val="left"/>
+      <w:pPr>
+        <w:ind w:left="1440" w:hanging="360"/>
+      </w:pPr>
+      <w:rPr>
+        <w:rFonts w:ascii="Courier New" w:hAnsi="Courier New" w:cs="Courier New" w:hint="default"/>
+      </w:rPr>
+    </w:lvl>
+    <w:lvl w:ilvl="2" w:tplc="04160005" w:tentative="1">
+      <w:start w:val="1"/>
+      <w:numFmt w:val="bullet"/>
+      <w:lvlText w:val=""/>
+      <w:lvlJc w:val="left"/>
+      <w:pPr>
+        <w:ind w:left="2160" w:hanging="360"/>
+      </w:pPr>
+      <w:rPr>
+        <w:rFonts w:ascii="Wingdings" w:hAnsi="Wingdings" w:hint="default"/>
+      </w:rPr>
+    </w:lvl>
+    <w:lvl w:ilvl="3" w:tplc="04160001" w:tentative="1">
+      <w:start w:val="1"/>
+      <w:numFmt w:val="bullet"/>
+      <w:lvlText w:val=""/>
+      <w:lvlJc w:val="left"/>
+      <w:pPr>
+        <w:ind w:left="2880" w:hanging="360"/>
+      </w:pPr>
+      <w:rPr>
+        <w:rFonts w:ascii="Symbol" w:hAnsi="Symbol" w:hint="default"/>
+      </w:rPr>
+    </w:lvl>
+    <w:lvl w:ilvl="4" w:tplc="04160003" w:tentative="1">
+      <w:start w:val="1"/>
+      <w:numFmt w:val="bullet"/>
+      <w:lvlText w:val="o"/>
+      <w:lvlJc w:val="left"/>
+      <w:pPr>
+        <w:ind w:left="3600" w:hanging="360"/>
+      </w:pPr>
+      <w:rPr>
+        <w:rFonts w:ascii="Courier New" w:hAnsi="Courier New" w:cs="Courier New" w:hint="default"/>
+      </w:rPr>
+    </w:lvl>
+    <w:lvl w:ilvl="5" w:tplc="04160005" w:tentative="1">
+      <w:start w:val="1"/>
+      <w:numFmt w:val="bullet"/>
+      <w:lvlText w:val=""/>
+      <w:lvlJc w:val="left"/>
+      <w:pPr>
+        <w:ind w:left="4320" w:hanging="360"/>
+      </w:pPr>
+      <w:rPr>
+        <w:rFonts w:ascii="Wingdings" w:hAnsi="Wingdings" w:hint="default"/>
+      </w:rPr>
+    </w:lvl>
+    <w:lvl w:ilvl="6" w:tplc="04160001" w:tentative="1">
+      <w:start w:val="1"/>
+      <w:numFmt w:val="bullet"/>
+      <w:lvlText w:val=""/>
+      <w:lvlJc w:val="left"/>
+      <w:pPr>
+        <w:ind w:left="5040" w:hanging="360"/>
+      </w:pPr>
+      <w:rPr>
+        <w:rFonts w:ascii="Symbol" w:hAnsi="Symbol" w:hint="default"/>
+      </w:rPr>
+    </w:lvl>
+    <w:lvl w:ilvl="7" w:tplc="04160003" w:tentative="1">
+      <w:start w:val="1"/>
+      <w:numFmt w:val="bullet"/>
+      <w:lvlText w:val="o"/>
+      <w:lvlJc w:val="left"/>
+      <w:pPr>
+        <w:ind w:left="5760" w:hanging="360"/>
+      </w:pPr>
+      <w:rPr>
+        <w:rFonts w:ascii="Courier New" w:hAnsi="Courier New" w:cs="Courier New" w:hint="default"/>
+      </w:rPr>
+    </w:lvl>
+    <w:lvl w:ilvl="8" w:tplc="04160005" w:tentative="1">
+      <w:start w:val="1"/>
+      <w:numFmt w:val="bullet"/>
+      <w:lvlText w:val=""/>
+      <w:lvlJc w:val="left"/>
+      <w:pPr>
+        <w:ind w:left="6480" w:hanging="360"/>
+      </w:pPr>
+      <w:rPr>
+        <w:rFonts w:ascii="Wingdings" w:hAnsi="Wingdings" w:hint="default"/>
+      </w:rPr>
+    </w:lvl>
+  </w:abstractNum>
+  <w:abstractNum w:abstractNumId="1" w15:restartNumberingAfterBreak="0">
+    <w:nsid w:val="13EA3B56"/>
+    <w:multiLevelType w:val="hybridMultilevel"/>
+    <w:tmpl w:val="36C2FDB6"/>
+    <w:lvl w:ilvl="0" w:tplc="04160001">
+      <w:start w:val="1"/>
+      <w:numFmt w:val="bullet"/>
+      <w:lvlText w:val=""/>
+      <w:lvlJc w:val="left"/>
+      <w:pPr>
+        <w:ind w:left="720" w:hanging="360"/>
+      </w:pPr>
+      <w:rPr>
+        <w:rFonts w:ascii="Symbol" w:hAnsi="Symbol" w:hint="default"/>
+      </w:rPr>
+    </w:lvl>
+    <w:lvl w:ilvl="1" w:tplc="04160003" w:tentative="1">
+      <w:start w:val="1"/>
+      <w:numFmt w:val="bullet"/>
+      <w:lvlText w:val="o"/>
+      <w:lvlJc w:val="left"/>
+      <w:pPr>
+        <w:ind w:left="1440" w:hanging="360"/>
+      </w:pPr>
+      <w:rPr>
+        <w:rFonts w:ascii="Courier New" w:hAnsi="Courier New" w:cs="Courier New" w:hint="default"/>
+      </w:rPr>
+    </w:lvl>
+    <w:lvl w:ilvl="2" w:tplc="04160005" w:tentative="1">
+      <w:start w:val="1"/>
+      <w:numFmt w:val="bullet"/>
+      <w:lvlText w:val=""/>
+      <w:lvlJc w:val="left"/>
+      <w:pPr>
+        <w:ind w:left="2160" w:hanging="360"/>
+      </w:pPr>
+      <w:rPr>
+        <w:rFonts w:ascii="Wingdings" w:hAnsi="Wingdings" w:hint="default"/>
+      </w:rPr>
+    </w:lvl>
+    <w:lvl w:ilvl="3" w:tplc="04160001" w:tentative="1">
+      <w:start w:val="1"/>
+      <w:numFmt w:val="bullet"/>
+      <w:lvlText w:val=""/>
+      <w:lvlJc w:val="left"/>
+      <w:pPr>
+        <w:ind w:left="2880" w:hanging="360"/>
+      </w:pPr>
+      <w:rPr>
+        <w:rFonts w:ascii="Symbol" w:hAnsi="Symbol" w:hint="default"/>
+      </w:rPr>
+    </w:lvl>
+    <w:lvl w:ilvl="4" w:tplc="04160003" w:tentative="1">
+      <w:start w:val="1"/>
+      <w:numFmt w:val="bullet"/>
+      <w:lvlText w:val="o"/>
+      <w:lvlJc w:val="left"/>
+      <w:pPr>
+        <w:ind w:left="3600" w:hanging="360"/>
+      </w:pPr>
+      <w:rPr>
+        <w:rFonts w:ascii="Courier New" w:hAnsi="Courier New" w:cs="Courier New" w:hint="default"/>
+      </w:rPr>
+    </w:lvl>
+    <w:lvl w:ilvl="5" w:tplc="04160005" w:tentative="1">
+      <w:start w:val="1"/>
+      <w:numFmt w:val="bullet"/>
+      <w:lvlText w:val=""/>
+      <w:lvlJc w:val="left"/>
+      <w:pPr>
+        <w:ind w:left="4320" w:hanging="360"/>
+      </w:pPr>
+      <w:rPr>
+        <w:rFonts w:ascii="Wingdings" w:hAnsi="Wingdings" w:hint="default"/>
+      </w:rPr>
+    </w:lvl>
+    <w:lvl w:ilvl="6" w:tplc="04160001" w:tentative="1">
+      <w:start w:val="1"/>
+      <w:numFmt w:val="bullet"/>
+      <w:lvlText w:val=""/>
+      <w:lvlJc w:val="left"/>
+      <w:pPr>
+        <w:ind w:left="5040" w:hanging="360"/>
+      </w:pPr>
+      <w:rPr>
+        <w:rFonts w:ascii="Symbol" w:hAnsi="Symbol" w:hint="default"/>
+      </w:rPr>
+    </w:lvl>
+    <w:lvl w:ilvl="7" w:tplc="04160003" w:tentative="1">
+      <w:start w:val="1"/>
+      <w:numFmt w:val="bullet"/>
+      <w:lvlText w:val="o"/>
+      <w:lvlJc w:val="left"/>
+      <w:pPr>
+        <w:ind w:left="5760" w:hanging="360"/>
+      </w:pPr>
+      <w:rPr>
+        <w:rFonts w:ascii="Courier New" w:hAnsi="Courier New" w:cs="Courier New" w:hint="default"/>
+      </w:rPr>
+    </w:lvl>
+    <w:lvl w:ilvl="8" w:tplc="04160005" w:tentative="1">
+      <w:start w:val="1"/>
+      <w:numFmt w:val="bullet"/>
+      <w:lvlText w:val=""/>
+      <w:lvlJc w:val="left"/>
+      <w:pPr>
+        <w:ind w:left="6480" w:hanging="360"/>
+      </w:pPr>
+      <w:rPr>
+        <w:rFonts w:ascii="Wingdings" w:hAnsi="Wingdings" w:hint="default"/>
+      </w:rPr>
+    </w:lvl>
+  </w:abstractNum>
+  <w:abstractNum w:abstractNumId="2" w15:restartNumberingAfterBreak="0">
     <w:nsid w:val="18325E66"/>
     <w:multiLevelType w:val="multilevel"/>
     <w:tmpl w:val="968867BE"/>
@@ -12473,10 +15399,10 @@
       </w:rPr>
     </w:lvl>
   </w:abstractNum>
-  <w:abstractNum w:abstractNumId="1" w15:restartNumberingAfterBreak="0">
-    <w:nsid w:val="217F4675"/>
+  <w:abstractNum w:abstractNumId="3" w15:restartNumberingAfterBreak="0">
+    <w:nsid w:val="185F2AA1"/>
     <w:multiLevelType w:val="multilevel"/>
-    <w:tmpl w:val="974CB1EE"/>
+    <w:tmpl w:val="14FC75EA"/>
     <w:lvl w:ilvl="0">
       <w:start w:val="1"/>
       <w:numFmt w:val="bullet"/>
@@ -12586,7 +15512,120 @@
       </w:rPr>
     </w:lvl>
   </w:abstractNum>
-  <w:abstractNum w:abstractNumId="2" w15:restartNumberingAfterBreak="0">
+  <w:abstractNum w:abstractNumId="4" w15:restartNumberingAfterBreak="0">
+    <w:nsid w:val="217F4675"/>
+    <w:multiLevelType w:val="multilevel"/>
+    <w:tmpl w:val="974CB1EE"/>
+    <w:lvl w:ilvl="0">
+      <w:start w:val="1"/>
+      <w:numFmt w:val="bullet"/>
+      <w:lvlText w:val="●"/>
+      <w:lvlJc w:val="left"/>
+      <w:pPr>
+        <w:ind w:left="720" w:hanging="360"/>
+      </w:pPr>
+      <w:rPr>
+        <w:u w:val="none"/>
+      </w:rPr>
+    </w:lvl>
+    <w:lvl w:ilvl="1">
+      <w:start w:val="1"/>
+      <w:numFmt w:val="bullet"/>
+      <w:lvlText w:val="○"/>
+      <w:lvlJc w:val="left"/>
+      <w:pPr>
+        <w:ind w:left="1440" w:hanging="360"/>
+      </w:pPr>
+      <w:rPr>
+        <w:u w:val="none"/>
+      </w:rPr>
+    </w:lvl>
+    <w:lvl w:ilvl="2">
+      <w:start w:val="1"/>
+      <w:numFmt w:val="bullet"/>
+      <w:lvlText w:val="■"/>
+      <w:lvlJc w:val="left"/>
+      <w:pPr>
+        <w:ind w:left="2160" w:hanging="360"/>
+      </w:pPr>
+      <w:rPr>
+        <w:u w:val="none"/>
+      </w:rPr>
+    </w:lvl>
+    <w:lvl w:ilvl="3">
+      <w:start w:val="1"/>
+      <w:numFmt w:val="bullet"/>
+      <w:lvlText w:val="●"/>
+      <w:lvlJc w:val="left"/>
+      <w:pPr>
+        <w:ind w:left="2880" w:hanging="360"/>
+      </w:pPr>
+      <w:rPr>
+        <w:u w:val="none"/>
+      </w:rPr>
+    </w:lvl>
+    <w:lvl w:ilvl="4">
+      <w:start w:val="1"/>
+      <w:numFmt w:val="bullet"/>
+      <w:lvlText w:val="○"/>
+      <w:lvlJc w:val="left"/>
+      <w:pPr>
+        <w:ind w:left="3600" w:hanging="360"/>
+      </w:pPr>
+      <w:rPr>
+        <w:u w:val="none"/>
+      </w:rPr>
+    </w:lvl>
+    <w:lvl w:ilvl="5">
+      <w:start w:val="1"/>
+      <w:numFmt w:val="bullet"/>
+      <w:lvlText w:val="■"/>
+      <w:lvlJc w:val="left"/>
+      <w:pPr>
+        <w:ind w:left="4320" w:hanging="360"/>
+      </w:pPr>
+      <w:rPr>
+        <w:u w:val="none"/>
+      </w:rPr>
+    </w:lvl>
+    <w:lvl w:ilvl="6">
+      <w:start w:val="1"/>
+      <w:numFmt w:val="bullet"/>
+      <w:lvlText w:val="●"/>
+      <w:lvlJc w:val="left"/>
+      <w:pPr>
+        <w:ind w:left="5040" w:hanging="360"/>
+      </w:pPr>
+      <w:rPr>
+        <w:u w:val="none"/>
+      </w:rPr>
+    </w:lvl>
+    <w:lvl w:ilvl="7">
+      <w:start w:val="1"/>
+      <w:numFmt w:val="bullet"/>
+      <w:lvlText w:val="○"/>
+      <w:lvlJc w:val="left"/>
+      <w:pPr>
+        <w:ind w:left="5760" w:hanging="360"/>
+      </w:pPr>
+      <w:rPr>
+        <w:u w:val="none"/>
+      </w:rPr>
+    </w:lvl>
+    <w:lvl w:ilvl="8">
+      <w:start w:val="1"/>
+      <w:numFmt w:val="bullet"/>
+      <w:lvlText w:val="■"/>
+      <w:lvlJc w:val="left"/>
+      <w:pPr>
+        <w:ind w:left="6480" w:hanging="360"/>
+      </w:pPr>
+      <w:rPr>
+        <w:u w:val="none"/>
+      </w:rPr>
+    </w:lvl>
+  </w:abstractNum>
+  <w:abstractNum w:abstractNumId="5" w15:restartNumberingAfterBreak="0">
     <w:nsid w:val="248C5515"/>
     <w:multiLevelType w:val="hybridMultilevel"/>
     <w:tmpl w:val="930A8F6E"/>
@@ -12699,7 +15738,120 @@
       </w:rPr>
     </w:lvl>
   </w:abstractNum>
-  <w:abstractNum w:abstractNumId="3" w15:restartNumberingAfterBreak="0">
+  <w:abstractNum w:abstractNumId="6" w15:restartNumberingAfterBreak="0">
+    <w:nsid w:val="389C6EA9"/>
+    <w:multiLevelType w:val="multilevel"/>
+    <w:tmpl w:val="156AD524"/>
+    <w:lvl w:ilvl="0">
+      <w:start w:val="1"/>
+      <w:numFmt w:val="decimal"/>
+      <w:lvlText w:val="%1."/>
+      <w:lvlJc w:val="right"/>
+      <w:pPr>
+        <w:ind w:left="566" w:hanging="283"/>
+      </w:pPr>
+      <w:rPr>
+        <w:u w:val="none"/>
+      </w:rPr>
+    </w:lvl>
+    <w:lvl w:ilvl="1">
+      <w:start w:val="1"/>
+      <w:numFmt w:val="decimal"/>
+      <w:lvlText w:val="%1.%2."/>
+      <w:lvlJc w:val="right"/>
+      <w:pPr>
+        <w:ind w:left="1440" w:hanging="360"/>
+      </w:pPr>
+      <w:rPr>
+        <w:u w:val="none"/>
+      </w:rPr>
+    </w:lvl>
+    <w:lvl w:ilvl="2">
+      <w:start w:val="1"/>
+      <w:numFmt w:val="decimal"/>
+      <w:lvlText w:val="%1.%2.%3."/>
+      <w:lvlJc w:val="right"/>
+      <w:pPr>
+        <w:ind w:left="2160" w:hanging="360"/>
+      </w:pPr>
+      <w:rPr>
+        <w:u w:val="none"/>
+      </w:rPr>
+    </w:lvl>
+    <w:lvl w:ilvl="3">
+      <w:start w:val="1"/>
+      <w:numFmt w:val="decimal"/>
+      <w:lvlText w:val="%1.%2.%3.%4."/>
+      <w:lvlJc w:val="right"/>
+      <w:pPr>
+        <w:ind w:left="2880" w:hanging="360"/>
+      </w:pPr>
+      <w:rPr>
+        <w:u w:val="none"/>
+      </w:rPr>
+    </w:lvl>
+    <w:lvl w:ilvl="4">
+      <w:start w:val="1"/>
+      <w:numFmt w:val="decimal"/>
+      <w:lvlText w:val="%1.%2.%3.%4.%5."/>
+      <w:lvlJc w:val="right"/>
+      <w:pPr>
+        <w:ind w:left="3600" w:hanging="360"/>
+      </w:pPr>
+      <w:rPr>
+        <w:u w:val="none"/>
+      </w:rPr>
+    </w:lvl>
+    <w:lvl w:ilvl="5">
+      <w:start w:val="1"/>
+      <w:numFmt w:val="decimal"/>
+      <w:lvlText w:val="%1.%2.%3.%4.%5.%6."/>
+      <w:lvlJc w:val="right"/>
+      <w:pPr>
+        <w:ind w:left="4320" w:hanging="360"/>
+      </w:pPr>
+      <w:rPr>
+        <w:u w:val="none"/>
+      </w:rPr>
+    </w:lvl>
+    <w:lvl w:ilvl="6">
+      <w:start w:val="1"/>
+      <w:numFmt w:val="decimal"/>
+      <w:lvlText w:val="%1.%2.%3.%4.%5.%6.%7."/>
+      <w:lvlJc w:val="right"/>
+      <w:pPr>
+        <w:ind w:left="5040" w:hanging="360"/>
+      </w:pPr>
+      <w:rPr>
+        <w:u w:val="none"/>
+      </w:rPr>
+    </w:lvl>
+    <w:lvl w:ilvl="7">
+      <w:start w:val="1"/>
+      <w:numFmt w:val="decimal"/>
+      <w:lvlText w:val="%1.%2.%3.%4.%5.%6.%7.%8."/>
+      <w:lvlJc w:val="right"/>
+      <w:pPr>
+        <w:ind w:left="5760" w:hanging="360"/>
+      </w:pPr>
+      <w:rPr>
+        <w:u w:val="none"/>
+      </w:rPr>
+    </w:lvl>
+    <w:lvl w:ilvl="8">
+      <w:start w:val="1"/>
+      <w:numFmt w:val="decimal"/>
+      <w:lvlText w:val="%1.%2.%3.%4.%5.%6.%7.%8.%9."/>
+      <w:lvlJc w:val="right"/>
+      <w:pPr>
+        <w:ind w:left="6480" w:hanging="360"/>
+      </w:pPr>
+      <w:rPr>
+        <w:u w:val="none"/>
+      </w:rPr>
+    </w:lvl>
+  </w:abstractNum>
+  <w:abstractNum w:abstractNumId="7" w15:restartNumberingAfterBreak="0">
     <w:nsid w:val="435A1379"/>
     <w:multiLevelType w:val="multilevel"/>
     <w:tmpl w:val="5D02A878"/>
@@ -12812,7 +15964,7 @@
       </w:rPr>
     </w:lvl>
   </w:abstractNum>
-  <w:abstractNum w:abstractNumId="4" w15:restartNumberingAfterBreak="0">
+  <w:abstractNum w:abstractNumId="8" w15:restartNumberingAfterBreak="0">
     <w:nsid w:val="456167AA"/>
     <w:multiLevelType w:val="multilevel"/>
     <w:tmpl w:val="43C8C0BC"/>
@@ -12925,7 +16077,120 @@
       </w:rPr>
     </w:lvl>
   </w:abstractNum>
-  <w:abstractNum w:abstractNumId="5" w15:restartNumberingAfterBreak="0">
+  <w:abstractNum w:abstractNumId="9" w15:restartNumberingAfterBreak="0">
+    <w:nsid w:val="5F237C93"/>
+    <w:multiLevelType w:val="hybridMultilevel"/>
+    <w:tmpl w:val="C97407F6"/>
+    <w:lvl w:ilvl="0" w:tplc="04160001">
+      <w:start w:val="1"/>
+      <w:numFmt w:val="bullet"/>
+      <w:lvlText w:val=""/>
+      <w:lvlJc w:val="left"/>
+      <w:pPr>
+        <w:ind w:left="720" w:hanging="360"/>
+      </w:pPr>
+      <w:rPr>
+        <w:rFonts w:ascii="Symbol" w:hAnsi="Symbol" w:hint="default"/>
+      </w:rPr>
+    </w:lvl>
+    <w:lvl w:ilvl="1" w:tplc="04160003" w:tentative="1">
+      <w:start w:val="1"/>
+      <w:numFmt w:val="bullet"/>
+      <w:lvlText w:val="o"/>
+      <w:lvlJc w:val="left"/>
+      <w:pPr>
+        <w:ind w:left="1440" w:hanging="360"/>
+      </w:pPr>
+      <w:rPr>
+        <w:rFonts w:ascii="Courier New" w:hAnsi="Courier New" w:cs="Courier New" w:hint="default"/>
+      </w:rPr>
+    </w:lvl>
+    <w:lvl w:ilvl="2" w:tplc="04160005" w:tentative="1">
+      <w:start w:val="1"/>
+      <w:numFmt w:val="bullet"/>
+      <w:lvlText w:val=""/>
+      <w:lvlJc w:val="left"/>
+      <w:pPr>
+        <w:ind w:left="2160" w:hanging="360"/>
+      </w:pPr>
+      <w:rPr>
+        <w:rFonts w:ascii="Wingdings" w:hAnsi="Wingdings" w:hint="default"/>
+      </w:rPr>
+    </w:lvl>
+    <w:lvl w:ilvl="3" w:tplc="04160001" w:tentative="1">
+      <w:start w:val="1"/>
+      <w:numFmt w:val="bullet"/>
+      <w:lvlText w:val=""/>
+      <w:lvlJc w:val="left"/>
+      <w:pPr>
+        <w:ind w:left="2880" w:hanging="360"/>
+      </w:pPr>
+      <w:rPr>
+        <w:rFonts w:ascii="Symbol" w:hAnsi="Symbol" w:hint="default"/>
+      </w:rPr>
+    </w:lvl>
+    <w:lvl w:ilvl="4" w:tplc="04160003" w:tentative="1">
+      <w:start w:val="1"/>
+      <w:numFmt w:val="bullet"/>
+      <w:lvlText w:val="o"/>
+      <w:lvlJc w:val="left"/>
+      <w:pPr>
+        <w:ind w:left="3600" w:hanging="360"/>
+      </w:pPr>
+      <w:rPr>
+        <w:rFonts w:ascii="Courier New" w:hAnsi="Courier New" w:cs="Courier New" w:hint="default"/>
+      </w:rPr>
+    </w:lvl>
+    <w:lvl w:ilvl="5" w:tplc="04160005" w:tentative="1">
+      <w:start w:val="1"/>
+      <w:numFmt w:val="bullet"/>
+      <w:lvlText w:val=""/>
+      <w:lvlJc w:val="left"/>
+      <w:pPr>
+        <w:ind w:left="4320" w:hanging="360"/>
+      </w:pPr>
+      <w:rPr>
+        <w:rFonts w:ascii="Wingdings" w:hAnsi="Wingdings" w:hint="default"/>
+      </w:rPr>
+    </w:lvl>
+    <w:lvl w:ilvl="6" w:tplc="04160001" w:tentative="1">
+      <w:start w:val="1"/>
+      <w:numFmt w:val="bullet"/>
+      <w:lvlText w:val=""/>
+      <w:lvlJc w:val="left"/>
+      <w:pPr>
+        <w:ind w:left="5040" w:hanging="360"/>
+      </w:pPr>
+      <w:rPr>
+        <w:rFonts w:ascii="Symbol" w:hAnsi="Symbol" w:hint="default"/>
+      </w:rPr>
+    </w:lvl>
+    <w:lvl w:ilvl="7" w:tplc="04160003" w:tentative="1">
+      <w:start w:val="1"/>
+      <w:numFmt w:val="bullet"/>
+      <w:lvlText w:val="o"/>
+      <w:lvlJc w:val="left"/>
+      <w:pPr>
+        <w:ind w:left="5760" w:hanging="360"/>
+      </w:pPr>
+      <w:rPr>
+        <w:rFonts w:ascii="Courier New" w:hAnsi="Courier New" w:cs="Courier New" w:hint="default"/>
+      </w:rPr>
+    </w:lvl>
+    <w:lvl w:ilvl="8" w:tplc="04160005" w:tentative="1">
+      <w:start w:val="1"/>
+      <w:numFmt w:val="bullet"/>
+      <w:lvlText w:val=""/>
+      <w:lvlJc w:val="left"/>
+      <w:pPr>
+        <w:ind w:left="6480" w:hanging="360"/>
+      </w:pPr>
+      <w:rPr>
+        <w:rFonts w:ascii="Wingdings" w:hAnsi="Wingdings" w:hint="default"/>
+      </w:rPr>
+    </w:lvl>
+  </w:abstractNum>
+  <w:abstractNum w:abstractNumId="10" w15:restartNumberingAfterBreak="0">
     <w:nsid w:val="66411821"/>
     <w:multiLevelType w:val="multilevel"/>
     <w:tmpl w:val="9B7C6C0C"/>
@@ -13038,7 +16303,7 @@
       </w:rPr>
     </w:lvl>
   </w:abstractNum>
-  <w:abstractNum w:abstractNumId="6" w15:restartNumberingAfterBreak="0">
+  <w:abstractNum w:abstractNumId="11" w15:restartNumberingAfterBreak="0">
     <w:nsid w:val="6A3C497E"/>
     <w:multiLevelType w:val="multilevel"/>
     <w:tmpl w:val="5E64856A"/>
@@ -13151,7 +16416,7 @@
       </w:rPr>
     </w:lvl>
   </w:abstractNum>
-  <w:abstractNum w:abstractNumId="7" w15:restartNumberingAfterBreak="0">
+  <w:abstractNum w:abstractNumId="12" w15:restartNumberingAfterBreak="0">
     <w:nsid w:val="6B39296C"/>
     <w:multiLevelType w:val="multilevel"/>
     <w:tmpl w:val="A3E296EE"/>
@@ -13264,29 +16529,160 @@
       </w:rPr>
     </w:lvl>
   </w:abstractNum>
+  <w:abstractNum w:abstractNumId="13" w15:restartNumberingAfterBreak="0">
+    <w:nsid w:val="7E1E1C93"/>
+    <w:multiLevelType w:val="multilevel"/>
+    <w:tmpl w:val="C1600072"/>
+    <w:lvl w:ilvl="0">
+      <w:start w:val="1"/>
+      <w:numFmt w:val="bullet"/>
+      <w:lvlText w:val="●"/>
+      <w:lvlJc w:val="left"/>
+      <w:pPr>
+        <w:ind w:left="720" w:hanging="360"/>
+      </w:pPr>
+      <w:rPr>
+        <w:u w:val="none"/>
+      </w:rPr>
+    </w:lvl>
+    <w:lvl w:ilvl="1">
+      <w:start w:val="1"/>
+      <w:numFmt w:val="bullet"/>
+      <w:lvlText w:val="○"/>
+      <w:lvlJc w:val="left"/>
+      <w:pPr>
+        <w:ind w:left="1440" w:hanging="360"/>
+      </w:pPr>
+      <w:rPr>
+        <w:u w:val="none"/>
+      </w:rPr>
+    </w:lvl>
+    <w:lvl w:ilvl="2">
+      <w:start w:val="1"/>
+      <w:numFmt w:val="bullet"/>
+      <w:lvlText w:val="■"/>
+      <w:lvlJc w:val="left"/>
+      <w:pPr>
+        <w:ind w:left="2160" w:hanging="360"/>
+      </w:pPr>
+      <w:rPr>
+        <w:u w:val="none"/>
+      </w:rPr>
+    </w:lvl>
+    <w:lvl w:ilvl="3">
+      <w:start w:val="1"/>
+      <w:numFmt w:val="bullet"/>
+      <w:lvlText w:val="●"/>
+      <w:lvlJc w:val="left"/>
+      <w:pPr>
+        <w:ind w:left="2880" w:hanging="360"/>
+      </w:pPr>
+      <w:rPr>
+        <w:u w:val="none"/>
+      </w:rPr>
+    </w:lvl>
+    <w:lvl w:ilvl="4">
+      <w:start w:val="1"/>
+      <w:numFmt w:val="bullet"/>
+      <w:lvlText w:val="○"/>
+      <w:lvlJc w:val="left"/>
+      <w:pPr>
+        <w:ind w:left="3600" w:hanging="360"/>
+      </w:pPr>
+      <w:rPr>
+        <w:u w:val="none"/>
+      </w:rPr>
+    </w:lvl>
+    <w:lvl w:ilvl="5">
+      <w:start w:val="1"/>
+      <w:numFmt w:val="bullet"/>
+      <w:lvlText w:val="■"/>
+      <w:lvlJc w:val="left"/>
+      <w:pPr>
+        <w:ind w:left="4320" w:hanging="360"/>
+      </w:pPr>
+      <w:rPr>
+        <w:u w:val="none"/>
+      </w:rPr>
+    </w:lvl>
+    <w:lvl w:ilvl="6">
+      <w:start w:val="1"/>
+      <w:numFmt w:val="bullet"/>
+      <w:lvlText w:val="●"/>
+      <w:lvlJc w:val="left"/>
+      <w:pPr>
+        <w:ind w:left="5040" w:hanging="360"/>
+      </w:pPr>
+      <w:rPr>
+        <w:u w:val="none"/>
+      </w:rPr>
+    </w:lvl>
+    <w:lvl w:ilvl="7">
+      <w:start w:val="1"/>
+      <w:numFmt w:val="bullet"/>
+      <w:lvlText w:val="○"/>
+      <w:lvlJc w:val="left"/>
+      <w:pPr>
+        <w:ind w:left="5760" w:hanging="360"/>
+      </w:pPr>
+      <w:rPr>
+        <w:u w:val="none"/>
+      </w:rPr>
+    </w:lvl>
+    <w:lvl w:ilvl="8">
+      <w:start w:val="1"/>
+      <w:numFmt w:val="bullet"/>
+      <w:lvlText w:val="■"/>
+      <w:lvlJc w:val="left"/>
+      <w:pPr>
+        <w:ind w:left="6480" w:hanging="360"/>
+      </w:pPr>
+      <w:rPr>
+        <w:u w:val="none"/>
+      </w:rPr>
+    </w:lvl>
+  </w:abstractNum>
   <w:num w:numId="1" w16cid:durableId="1584685617">
+    <w:abstractNumId w:val="11"/>
+  </w:num>
+  <w:num w:numId="2" w16cid:durableId="2055351151">
+    <w:abstractNumId w:val="12"/>
+  </w:num>
+  <w:num w:numId="3" w16cid:durableId="1112633255">
+    <w:abstractNumId w:val="10"/>
+  </w:num>
+  <w:num w:numId="4" w16cid:durableId="517159062">
+    <w:abstractNumId w:val="4"/>
+  </w:num>
+  <w:num w:numId="5" w16cid:durableId="1897081772">
+    <w:abstractNumId w:val="2"/>
+  </w:num>
+  <w:num w:numId="6" w16cid:durableId="90127097">
+    <w:abstractNumId w:val="7"/>
+  </w:num>
+  <w:num w:numId="7" w16cid:durableId="2085759124">
+    <w:abstractNumId w:val="8"/>
+  </w:num>
+  <w:num w:numId="8" w16cid:durableId="412748597">
+    <w:abstractNumId w:val="5"/>
+  </w:num>
+  <w:num w:numId="9" w16cid:durableId="365957635">
+    <w:abstractNumId w:val="13"/>
+  </w:num>
+  <w:num w:numId="10" w16cid:durableId="747188658">
     <w:abstractNumId w:val="6"/>
   </w:num>
-  <w:num w:numId="2" w16cid:durableId="2055351151">
-    <w:abstractNumId w:val="7"/>
+  <w:num w:numId="11" w16cid:durableId="489978001">
+    <w:abstractNumId w:val="3"/>
   </w:num>
-  <w:num w:numId="3" w16cid:durableId="1112633255">
-    <w:abstractNumId w:val="5"/>
-  </w:num>
-  <w:num w:numId="4" w16cid:durableId="517159062">
+  <w:num w:numId="12" w16cid:durableId="1215000343">
     <w:abstractNumId w:val="1"/>
   </w:num>
-  <w:num w:numId="5" w16cid:durableId="1897081772">
+  <w:num w:numId="13" w16cid:durableId="931545604">
+    <w:abstractNumId w:val="9"/>
+  </w:num>
+  <w:num w:numId="14" w16cid:durableId="613290858">
     <w:abstractNumId w:val="0"/>
-  </w:num>
-  <w:num w:numId="6" w16cid:durableId="90127097">
-    <w:abstractNumId w:val="3"/>
-  </w:num>
-  <w:num w:numId="7" w16cid:durableId="2085759124">
-    <w:abstractNumId w:val="4"/>
-  </w:num>
-  <w:num w:numId="8" w16cid:durableId="412748597">
-    <w:abstractNumId w:val="2"/>
   </w:num>
 </w:numbering>
 </file>
@@ -13951,6 +17347,15 @@
       <w:contextualSpacing/>
     </w:pPr>
   </w:style>
+  <w:style w:type="paragraph" w:styleId="SemEspaamento">
+    <w:name w:val="No Spacing"/>
+    <w:uiPriority w:val="1"/>
+    <w:qFormat/>
+    <w:rsid w:val="00365AFC"/>
+    <w:pPr>
+      <w:spacing w:line="240" w:lineRule="auto"/>
+    </w:pPr>
+  </w:style>
 </w:styles>
 </file>
 

</xml_diff>